<commit_message>
Manual updates to entitlement rev 2
</commit_message>
<xml_diff>
--- a/CPFR_VDS_CPH_Docs/CPFR_Portal_&_Platform_Entitlement_Rev2.docx
+++ b/CPFR_VDS_CPH_Docs/CPFR_Portal_&_Platform_Entitlement_Rev2.docx
@@ -81,21 +81,7 @@
         <w:rPr>
           <w:szCs w:val="20"/>
         </w:rPr>
-        <w:t xml:space="preserve">This initiative unites two complementary components: a centralized data platform in Snowflake that delivers governed, daily CPFR </w:t>
-      </w:r>
-      <w:proofErr w:type="gramStart"/>
-      <w:r>
-        <w:rPr>
-          <w:szCs w:val="20"/>
-        </w:rPr>
-        <w:t>data at</w:t>
-      </w:r>
-      <w:proofErr w:type="gramEnd"/>
-      <w:r>
-        <w:rPr>
-          <w:szCs w:val="20"/>
-        </w:rPr>
-        <w:t xml:space="preserve"> scale</w:t>
+        <w:t>This initiative unites two complementary components: a centralized data platform in Snowflake that delivers governed, daily CPFR data at scale</w:t>
       </w:r>
       <w:r>
         <w:rPr>
@@ -241,21 +227,7 @@
         <w:rPr>
           <w:szCs w:val="20"/>
         </w:rPr>
-        <w:t xml:space="preserve">VDS currently provides on-demand dashboards for a smaller premium vendor group. Its session-based model is effective for deep exploration and security </w:t>
-      </w:r>
-      <w:proofErr w:type="gramStart"/>
-      <w:r>
-        <w:rPr>
-          <w:szCs w:val="20"/>
-        </w:rPr>
-        <w:t>isolation, yet</w:t>
-      </w:r>
-      <w:proofErr w:type="gramEnd"/>
-      <w:r>
-        <w:rPr>
-          <w:szCs w:val="20"/>
-        </w:rPr>
-        <w:t xml:space="preserve"> scales poorly to thousands of concurrent vendors and complicates historical comparisons.</w:t>
+        <w:t>VDS currently provides on-demand dashboards for a smaller premium vendor group. Its session-based model is effective for deep exploration and security isolation, yet scales poorly to thousands of concurrent vendors and complicates historical comparisons.</w:t>
       </w:r>
       <w:r>
         <w:rPr>
@@ -487,35 +459,7 @@
         <w:rPr>
           <w:szCs w:val="20"/>
         </w:rPr>
-        <w:t xml:space="preserve">Within CPH, vendors gain </w:t>
-      </w:r>
-      <w:proofErr w:type="gramStart"/>
-      <w:r>
-        <w:rPr>
-          <w:szCs w:val="20"/>
-        </w:rPr>
-        <w:t>continuous,</w:t>
-      </w:r>
-      <w:proofErr w:type="gramEnd"/>
-      <w:r>
-        <w:rPr>
-          <w:szCs w:val="20"/>
-        </w:rPr>
-        <w:t xml:space="preserve"> self-service access to accurate daily data filtered to their specific SKUs. They will also be able to update contact details and communication preferences </w:t>
-      </w:r>
-      <w:proofErr w:type="gramStart"/>
-      <w:r>
-        <w:rPr>
-          <w:szCs w:val="20"/>
-        </w:rPr>
-        <w:t>directly—streamlining</w:t>
-      </w:r>
-      <w:proofErr w:type="gramEnd"/>
-      <w:r>
-        <w:rPr>
-          <w:szCs w:val="20"/>
-        </w:rPr>
-        <w:t xml:space="preserve"> simple administrative tasks without changing oversight or control by ISMs or leadership.</w:t>
+        <w:t>Within CPH, vendors gain continuous, self-service access to accurate daily data filtered to their specific SKUs. They will also be able to update contact details and communication preferences directly—streamlining simple administrative tasks without changing oversight or control by ISMs or leadership.</w:t>
       </w:r>
       <w:r>
         <w:rPr>
@@ -561,21 +505,7 @@
         <w:rPr>
           <w:szCs w:val="20"/>
         </w:rPr>
-        <w:t xml:space="preserve"> To support additions or updates to collaborative data, changes can be </w:t>
-      </w:r>
-      <w:proofErr w:type="gramStart"/>
-      <w:r>
-        <w:rPr>
-          <w:szCs w:val="20"/>
-        </w:rPr>
-        <w:t>made  at</w:t>
-      </w:r>
-      <w:proofErr w:type="gramEnd"/>
-      <w:r>
-        <w:rPr>
-          <w:szCs w:val="20"/>
-        </w:rPr>
-        <w:t xml:space="preserve"> the single source, flowing immediately and uniformly to all users. </w:t>
+        <w:t xml:space="preserve"> To support additions or updates to collaborative data, changes can be made  at the single source, flowing immediately and uniformly to all users. </w:t>
       </w:r>
       <w:r>
         <w:rPr>
@@ -600,21 +530,7 @@
           <w:szCs w:val="20"/>
         </w:rPr>
         <w:lastRenderedPageBreak/>
-        <w:t xml:space="preserve">for advanced analytics, machine learning, and AI-driven automation, minimizing the preparation traditionally required. What began as operational reporting </w:t>
-      </w:r>
-      <w:proofErr w:type="gramStart"/>
-      <w:r>
-        <w:rPr>
-          <w:szCs w:val="20"/>
-        </w:rPr>
-        <w:t>becomes</w:t>
-      </w:r>
-      <w:proofErr w:type="gramEnd"/>
-      <w:r>
-        <w:rPr>
-          <w:szCs w:val="20"/>
-        </w:rPr>
-        <w:t xml:space="preserve"> a durable enterprise asset supporting Chewy’s digital evolution.</w:t>
+        <w:t>for advanced analytics, machine learning, and AI-driven automation, minimizing the preparation traditionally required. What began as operational reporting becomes a durable enterprise asset supporting Chewy’s digital evolution.</w:t>
       </w:r>
     </w:p>
     <w:p>
@@ -1133,19 +1049,25 @@
               <w:rPr>
                 <w:szCs w:val="20"/>
               </w:rPr>
-              <w:t xml:space="preserve">Fewer data inconsistencies </w:t>
-            </w:r>
-            <w:r>
-              <w:rPr>
-                <w:szCs w:val="20"/>
-              </w:rPr>
-              <w:t>&amp;</w:t>
-            </w:r>
-            <w:r>
-              <w:rPr>
-                <w:szCs w:val="20"/>
-              </w:rPr>
-              <w:t xml:space="preserve"> rework</w:t>
+              <w:t>Fewer data inconsistencies</w:t>
+            </w:r>
+            <w:r>
+              <w:rPr>
+                <w:szCs w:val="20"/>
+              </w:rPr>
+              <w:t xml:space="preserve">, </w:t>
+            </w:r>
+            <w:r>
+              <w:rPr>
+                <w:szCs w:val="20"/>
+              </w:rPr>
+              <w:t>rework</w:t>
+            </w:r>
+            <w:r>
+              <w:rPr>
+                <w:szCs w:val="20"/>
+              </w:rPr>
+              <w:t>, or avoidable costs</w:t>
             </w:r>
           </w:p>
         </w:tc>
@@ -1179,7 +1101,7 @@
                 <w:bCs/>
                 <w:szCs w:val="20"/>
               </w:rPr>
-              <w:t>375</w:t>
+              <w:t>588</w:t>
             </w:r>
             <w:r>
               <w:rPr>
@@ -1456,7 +1378,17 @@
                 <w:iCs/>
                 <w:szCs w:val="20"/>
               </w:rPr>
-              <w:t>1.7</w:t>
+              <w:t>1.</w:t>
+            </w:r>
+            <w:r>
+              <w:rPr>
+                <w:b/>
+                <w:bCs/>
+                <w:i/>
+                <w:iCs/>
+                <w:szCs w:val="20"/>
+              </w:rPr>
+              <w:t>9</w:t>
             </w:r>
             <w:r>
               <w:rPr>
@@ -1920,7 +1852,21 @@
           <w:bCs/>
           <w:szCs w:val="20"/>
         </w:rPr>
-        <w:t>$1.7 million in recurring annual benefit</w:t>
+        <w:t>$1.</w:t>
+      </w:r>
+      <w:r>
+        <w:rPr>
+          <w:bCs/>
+          <w:szCs w:val="20"/>
+        </w:rPr>
+        <w:t>9</w:t>
+      </w:r>
+      <w:r>
+        <w:rPr>
+          <w:bCs/>
+          <w:szCs w:val="20"/>
+        </w:rPr>
+        <w:t xml:space="preserve"> million in recurring annual benefit</w:t>
       </w:r>
       <w:r>
         <w:rPr>
@@ -1932,150 +1878,9 @@
     <w:p>
       <w:pPr>
         <w:pStyle w:val="Heading1"/>
-        <w:spacing w:after="160" w:line="240" w:lineRule="auto"/>
       </w:pPr>
       <w:r>
         <w:lastRenderedPageBreak/>
-        <w:t xml:space="preserve">[WIP] </w:t>
-      </w:r>
-      <w:r>
-        <w:t>Appendix:</w:t>
-      </w:r>
-    </w:p>
-    <w:p>
-      <w:pPr>
-        <w:pStyle w:val="ListParagraph"/>
-        <w:numPr>
-          <w:ilvl w:val="0"/>
-          <w:numId w:val="20"/>
-        </w:numPr>
-        <w:ind w:left="270" w:hanging="180"/>
-      </w:pPr>
-      <w:r>
-        <w:rPr>
-          <w:b/>
-          <w:bCs/>
-        </w:rPr>
-        <w:t>Valuation Basis:</w:t>
-      </w:r>
-      <w:r>
-        <w:t xml:space="preserve"> Summary of entitlement basis and projected Chewy benefit</w:t>
-      </w:r>
-    </w:p>
-    <w:p>
-      <w:pPr>
-        <w:pStyle w:val="ListParagraph"/>
-        <w:numPr>
-          <w:ilvl w:val="0"/>
-          <w:numId w:val="20"/>
-        </w:numPr>
-        <w:ind w:left="270" w:hanging="180"/>
-      </w:pPr>
-      <w:r>
-        <w:rPr>
-          <w:b/>
-          <w:bCs/>
-        </w:rPr>
-        <w:t>Case Studies:</w:t>
-      </w:r>
-      <w:r>
-        <w:t xml:space="preserve"> Examples of quantitative or qualitative opportunities, with fiscal and/or operational </w:t>
-      </w:r>
-      <w:r>
-        <w:t xml:space="preserve">basis and </w:t>
-      </w:r>
-      <w:r>
-        <w:t>detail.</w:t>
-      </w:r>
-    </w:p>
-    <w:p>
-      <w:pPr>
-        <w:pStyle w:val="ListParagraph"/>
-        <w:numPr>
-          <w:ilvl w:val="0"/>
-          <w:numId w:val="20"/>
-        </w:numPr>
-        <w:ind w:left="270" w:hanging="180"/>
-      </w:pPr>
-      <w:r>
-        <w:rPr>
-          <w:b/>
-          <w:bCs/>
-        </w:rPr>
-        <w:t>Architecture Summary:</w:t>
-      </w:r>
-      <w:r>
-        <w:t xml:space="preserve"> Snowflake data platform → governed views → CPH portal.</w:t>
-      </w:r>
-    </w:p>
-    <w:p>
-      <w:pPr>
-        <w:pStyle w:val="ListParagraph"/>
-        <w:numPr>
-          <w:ilvl w:val="0"/>
-          <w:numId w:val="20"/>
-        </w:numPr>
-        <w:ind w:left="270" w:hanging="180"/>
-      </w:pPr>
-      <w:r>
-        <w:rPr>
-          <w:b/>
-          <w:bCs/>
-        </w:rPr>
-        <w:t>Implementation P</w:t>
-      </w:r>
-      <w:r>
-        <w:rPr>
-          <w:b/>
-          <w:bCs/>
-        </w:rPr>
-        <w:t>lan</w:t>
-      </w:r>
-      <w:r>
-        <w:rPr>
-          <w:b/>
-          <w:bCs/>
-        </w:rPr>
-        <w:t>:</w:t>
-      </w:r>
-      <w:r>
-        <w:t xml:space="preserve"> Phase 1 – Platform build &amp; internal tools; Phase 2 – Portal integration &amp; vendor onboarding.</w:t>
-      </w:r>
-    </w:p>
-    <w:p>
-      <w:pPr>
-        <w:pStyle w:val="ListParagraph"/>
-        <w:numPr>
-          <w:ilvl w:val="0"/>
-          <w:numId w:val="20"/>
-        </w:numPr>
-        <w:ind w:left="270" w:hanging="180"/>
-      </w:pPr>
-      <w:r>
-        <w:rPr>
-          <w:b/>
-          <w:bCs/>
-        </w:rPr>
-        <w:t>Next Steps:</w:t>
-      </w:r>
-      <w:r>
-        <w:t xml:space="preserve"> Coordinate with B.I. and </w:t>
-      </w:r>
-      <w:r>
-        <w:t>Replen Tech to confirm ownership and implementation roles</w:t>
-      </w:r>
-      <w:r>
-        <w:t>.</w:t>
-      </w:r>
-      <w:r>
-        <w:t xml:space="preserve"> Confirm approval.</w:t>
-      </w:r>
-    </w:p>
-    <w:p>
-      <w:pPr>
-        <w:pStyle w:val="Heading1"/>
-      </w:pPr>
-      <w:r>
         <w:t>Appendix 1: Valuation Basis</w:t>
       </w:r>
     </w:p>
@@ -3180,29 +2985,7 @@
                 <w:szCs w:val="20"/>
                 <w14:ligatures w14:val="none"/>
               </w:rPr>
-              <w:t>Inflation factor for fringe, overhead, G&amp;</w:t>
-            </w:r>
-            <w:proofErr w:type="gramStart"/>
-            <w:r>
-              <w:rPr>
-                <w:rFonts w:ascii="Aptos Narrow" w:eastAsia="Times New Roman" w:hAnsi="Aptos Narrow" w:cs="Times New Roman"/>
-                <w:color w:val="000000"/>
-                <w:kern w:val="0"/>
-                <w:szCs w:val="20"/>
-                <w14:ligatures w14:val="none"/>
-              </w:rPr>
-              <w:t>A--based</w:t>
-            </w:r>
-            <w:proofErr w:type="gramEnd"/>
-            <w:r>
-              <w:rPr>
-                <w:rFonts w:ascii="Aptos Narrow" w:eastAsia="Times New Roman" w:hAnsi="Aptos Narrow" w:cs="Times New Roman"/>
-                <w:color w:val="000000"/>
-                <w:kern w:val="0"/>
-                <w:szCs w:val="20"/>
-                <w14:ligatures w14:val="none"/>
-              </w:rPr>
-              <w:t xml:space="preserve"> on GAO guidelines and ACEC/AEC project estimators for white-collar roles</w:t>
+              <w:t>Inflation factor for fringe, overhead, G&amp;A--based on GAO guidelines and ACEC/AEC project estimators for white-collar roles</w:t>
             </w:r>
           </w:p>
         </w:tc>
@@ -4090,27 +3873,15 @@
                 <w14:ligatures w14:val="none"/>
               </w:rPr>
             </w:pPr>
-            <w:proofErr w:type="gramStart"/>
-            <w:r>
-              <w:rPr>
-                <w:rFonts w:ascii="Aptos Narrow" w:eastAsia="Times New Roman" w:hAnsi="Aptos Narrow" w:cs="Times New Roman"/>
-                <w:color w:val="000000"/>
-                <w:kern w:val="0"/>
-                <w:szCs w:val="20"/>
-                <w14:ligatures w14:val="none"/>
-              </w:rPr>
-              <w:t>Compute</w:t>
-            </w:r>
-            <w:proofErr w:type="gramEnd"/>
-            <w:r>
-              <w:rPr>
-                <w:rFonts w:ascii="Aptos Narrow" w:eastAsia="Times New Roman" w:hAnsi="Aptos Narrow" w:cs="Times New Roman"/>
-                <w:color w:val="000000"/>
-                <w:kern w:val="0"/>
-                <w:szCs w:val="20"/>
-                <w14:ligatures w14:val="none"/>
-              </w:rPr>
-              <w:t xml:space="preserve"> from cohort</w:t>
+            <w:r>
+              <w:rPr>
+                <w:rFonts w:ascii="Aptos Narrow" w:eastAsia="Times New Roman" w:hAnsi="Aptos Narrow" w:cs="Times New Roman"/>
+                <w:color w:val="000000"/>
+                <w:kern w:val="0"/>
+                <w:szCs w:val="20"/>
+                <w14:ligatures w14:val="none"/>
+              </w:rPr>
+              <w:t>Compute from cohort</w:t>
             </w:r>
           </w:p>
         </w:tc>
@@ -5047,7 +4818,6 @@
               <w:right w:val="nil"/>
             </w:tcBorders>
             <w:noWrap/>
-            <w:vAlign w:val="bottom"/>
             <w:hideMark/>
           </w:tcPr>
           <w:p>
@@ -5084,7 +4854,6 @@
               <w:right w:val="nil"/>
             </w:tcBorders>
             <w:noWrap/>
-            <w:vAlign w:val="bottom"/>
             <w:hideMark/>
           </w:tcPr>
           <w:p>
@@ -5111,30 +4880,28 @@
               <w:right w:val="nil"/>
             </w:tcBorders>
             <w:noWrap/>
-            <w:vAlign w:val="bottom"/>
-            <w:hideMark/>
-          </w:tcPr>
-          <w:p>
-            <w:pPr>
-              <w:spacing w:before="40" w:after="0" w:line="240" w:lineRule="auto"/>
-              <w:jc w:val="right"/>
-              <w:rPr>
-                <w:rFonts w:ascii="Aptos Narrow" w:eastAsia="Times New Roman" w:hAnsi="Aptos Narrow" w:cs="Times New Roman"/>
-                <w:color w:val="000000"/>
-                <w:kern w:val="0"/>
-                <w:szCs w:val="20"/>
-                <w14:ligatures w14:val="none"/>
-              </w:rPr>
-            </w:pPr>
-            <w:r>
-              <w:rPr>
-                <w:rFonts w:ascii="Aptos Narrow" w:eastAsia="Times New Roman" w:hAnsi="Aptos Narrow" w:cs="Times New Roman"/>
-                <w:color w:val="000000"/>
-                <w:kern w:val="0"/>
-                <w:szCs w:val="20"/>
-                <w14:ligatures w14:val="none"/>
-              </w:rPr>
-              <w:t>24</w:t>
+            <w:hideMark/>
+          </w:tcPr>
+          <w:p>
+            <w:pPr>
+              <w:spacing w:before="40" w:after="0" w:line="240" w:lineRule="auto"/>
+              <w:rPr>
+                <w:rFonts w:ascii="Aptos Narrow" w:eastAsia="Times New Roman" w:hAnsi="Aptos Narrow" w:cs="Times New Roman"/>
+                <w:color w:val="000000"/>
+                <w:kern w:val="0"/>
+                <w:szCs w:val="20"/>
+                <w14:ligatures w14:val="none"/>
+              </w:rPr>
+            </w:pPr>
+            <w:r>
+              <w:rPr>
+                <w:rFonts w:ascii="Aptos Narrow" w:eastAsia="Times New Roman" w:hAnsi="Aptos Narrow" w:cs="Times New Roman"/>
+                <w:color w:val="000000"/>
+                <w:kern w:val="0"/>
+                <w:szCs w:val="20"/>
+                <w14:ligatures w14:val="none"/>
+              </w:rPr>
+              <w:t>18</w:t>
             </w:r>
           </w:p>
         </w:tc>
@@ -5148,13 +4915,11 @@
               <w:right w:val="nil"/>
             </w:tcBorders>
             <w:noWrap/>
-            <w:vAlign w:val="bottom"/>
-            <w:hideMark/>
-          </w:tcPr>
-          <w:p>
-            <w:pPr>
-              <w:spacing w:before="40" w:after="0" w:line="240" w:lineRule="auto"/>
-              <w:jc w:val="right"/>
+            <w:hideMark/>
+          </w:tcPr>
+          <w:p>
+            <w:pPr>
+              <w:spacing w:before="40" w:after="0" w:line="240" w:lineRule="auto"/>
               <w:rPr>
                 <w:rFonts w:ascii="Aptos Narrow" w:eastAsia="Times New Roman" w:hAnsi="Aptos Narrow" w:cs="Times New Roman"/>
                 <w:color w:val="000000"/>
@@ -5174,29 +4939,38 @@
               <w:bottom w:val="nil"/>
               <w:right w:val="nil"/>
             </w:tcBorders>
-            <w:vAlign w:val="bottom"/>
-            <w:hideMark/>
-          </w:tcPr>
-          <w:p>
-            <w:pPr>
-              <w:spacing w:before="40" w:after="0" w:line="240" w:lineRule="auto"/>
-              <w:rPr>
-                <w:rFonts w:ascii="Aptos Narrow" w:eastAsia="Times New Roman" w:hAnsi="Aptos Narrow" w:cs="Times New Roman"/>
-                <w:color w:val="000000"/>
-                <w:kern w:val="0"/>
-                <w:szCs w:val="20"/>
-                <w14:ligatures w14:val="none"/>
-              </w:rPr>
-            </w:pPr>
-            <w:r>
-              <w:rPr>
-                <w:rFonts w:ascii="Aptos Narrow" w:eastAsia="Times New Roman" w:hAnsi="Aptos Narrow" w:cs="Times New Roman"/>
-                <w:color w:val="000000"/>
-                <w:kern w:val="0"/>
-                <w:szCs w:val="20"/>
-                <w14:ligatures w14:val="none"/>
-              </w:rPr>
-              <w:t>Annual incremental revenue from throughput improvements</w:t>
+            <w:hideMark/>
+          </w:tcPr>
+          <w:p>
+            <w:pPr>
+              <w:spacing w:before="40" w:after="0" w:line="240" w:lineRule="auto"/>
+              <w:rPr>
+                <w:rFonts w:ascii="Aptos Narrow" w:eastAsia="Times New Roman" w:hAnsi="Aptos Narrow" w:cs="Times New Roman"/>
+                <w:color w:val="000000"/>
+                <w:kern w:val="0"/>
+                <w:szCs w:val="20"/>
+                <w14:ligatures w14:val="none"/>
+              </w:rPr>
+            </w:pPr>
+            <w:r>
+              <w:rPr>
+                <w:rFonts w:ascii="Aptos Narrow" w:eastAsia="Times New Roman" w:hAnsi="Aptos Narrow" w:cs="Times New Roman"/>
+                <w:color w:val="000000"/>
+                <w:kern w:val="0"/>
+                <w:szCs w:val="20"/>
+                <w14:ligatures w14:val="none"/>
+              </w:rPr>
+              <w:t xml:space="preserve">Annual expected </w:t>
+            </w:r>
+            <w:r>
+              <w:rPr>
+                <w:rFonts w:ascii="Aptos Narrow" w:eastAsia="Times New Roman" w:hAnsi="Aptos Narrow" w:cs="Times New Roman"/>
+                <w:color w:val="000000"/>
+                <w:kern w:val="0"/>
+                <w:szCs w:val="20"/>
+                <w14:ligatures w14:val="none"/>
+              </w:rPr>
+              <w:t>NPI, promotional or expansion events</w:t>
             </w:r>
           </w:p>
         </w:tc>
@@ -5217,7 +4991,6 @@
               <w:right w:val="nil"/>
             </w:tcBorders>
             <w:noWrap/>
-            <w:vAlign w:val="bottom"/>
             <w:hideMark/>
           </w:tcPr>
           <w:p>
@@ -5254,7 +5027,6 @@
               <w:right w:val="nil"/>
             </w:tcBorders>
             <w:noWrap/>
-            <w:vAlign w:val="bottom"/>
             <w:hideMark/>
           </w:tcPr>
           <w:p>
@@ -5281,30 +5053,28 @@
               <w:right w:val="nil"/>
             </w:tcBorders>
             <w:noWrap/>
-            <w:vAlign w:val="bottom"/>
-            <w:hideMark/>
-          </w:tcPr>
-          <w:p>
-            <w:pPr>
-              <w:spacing w:before="40" w:after="0" w:line="240" w:lineRule="auto"/>
-              <w:jc w:val="right"/>
-              <w:rPr>
-                <w:rFonts w:ascii="Aptos Narrow" w:eastAsia="Times New Roman" w:hAnsi="Aptos Narrow" w:cs="Times New Roman"/>
-                <w:color w:val="000000"/>
-                <w:kern w:val="0"/>
-                <w:szCs w:val="20"/>
-                <w14:ligatures w14:val="none"/>
-              </w:rPr>
-            </w:pPr>
-            <w:r>
-              <w:rPr>
-                <w:rFonts w:ascii="Aptos Narrow" w:eastAsia="Times New Roman" w:hAnsi="Aptos Narrow" w:cs="Times New Roman"/>
-                <w:color w:val="000000"/>
-                <w:kern w:val="0"/>
-                <w:szCs w:val="20"/>
-                <w14:ligatures w14:val="none"/>
-              </w:rPr>
-              <w:t>45000</w:t>
+            <w:hideMark/>
+          </w:tcPr>
+          <w:p>
+            <w:pPr>
+              <w:spacing w:before="40" w:after="0" w:line="240" w:lineRule="auto"/>
+              <w:rPr>
+                <w:rFonts w:ascii="Aptos Narrow" w:eastAsia="Times New Roman" w:hAnsi="Aptos Narrow" w:cs="Times New Roman"/>
+                <w:color w:val="000000"/>
+                <w:kern w:val="0"/>
+                <w:szCs w:val="20"/>
+                <w14:ligatures w14:val="none"/>
+              </w:rPr>
+            </w:pPr>
+            <w:r>
+              <w:rPr>
+                <w:rFonts w:ascii="Aptos Narrow" w:eastAsia="Times New Roman" w:hAnsi="Aptos Narrow" w:cs="Times New Roman"/>
+                <w:color w:val="000000"/>
+                <w:kern w:val="0"/>
+                <w:szCs w:val="20"/>
+                <w14:ligatures w14:val="none"/>
+              </w:rPr>
+              <w:t>25000</w:t>
             </w:r>
           </w:p>
         </w:tc>
@@ -5318,13 +5088,11 @@
               <w:right w:val="nil"/>
             </w:tcBorders>
             <w:noWrap/>
-            <w:vAlign w:val="bottom"/>
-            <w:hideMark/>
-          </w:tcPr>
-          <w:p>
-            <w:pPr>
-              <w:spacing w:before="40" w:after="0" w:line="240" w:lineRule="auto"/>
-              <w:jc w:val="right"/>
+            <w:hideMark/>
+          </w:tcPr>
+          <w:p>
+            <w:pPr>
+              <w:spacing w:before="40" w:after="0" w:line="240" w:lineRule="auto"/>
               <w:rPr>
                 <w:rFonts w:ascii="Aptos Narrow" w:eastAsia="Times New Roman" w:hAnsi="Aptos Narrow" w:cs="Times New Roman"/>
                 <w:color w:val="000000"/>
@@ -5344,7 +5112,6 @@
               <w:bottom w:val="nil"/>
               <w:right w:val="nil"/>
             </w:tcBorders>
-            <w:vAlign w:val="bottom"/>
             <w:hideMark/>
           </w:tcPr>
           <w:p>
@@ -5387,7 +5154,6 @@
               <w:right w:val="nil"/>
             </w:tcBorders>
             <w:noWrap/>
-            <w:vAlign w:val="bottom"/>
             <w:hideMark/>
           </w:tcPr>
           <w:p>
@@ -5424,7 +5190,6 @@
               <w:right w:val="nil"/>
             </w:tcBorders>
             <w:noWrap/>
-            <w:vAlign w:val="bottom"/>
             <w:hideMark/>
           </w:tcPr>
           <w:p>
@@ -5451,30 +5216,28 @@
               <w:right w:val="nil"/>
             </w:tcBorders>
             <w:noWrap/>
-            <w:vAlign w:val="bottom"/>
-            <w:hideMark/>
-          </w:tcPr>
-          <w:p>
-            <w:pPr>
-              <w:spacing w:before="40" w:after="0" w:line="240" w:lineRule="auto"/>
-              <w:jc w:val="right"/>
-              <w:rPr>
-                <w:rFonts w:ascii="Aptos Narrow" w:eastAsia="Times New Roman" w:hAnsi="Aptos Narrow" w:cs="Times New Roman"/>
-                <w:color w:val="000000"/>
-                <w:kern w:val="0"/>
-                <w:szCs w:val="20"/>
-                <w14:ligatures w14:val="none"/>
-              </w:rPr>
-            </w:pPr>
-            <w:r>
-              <w:rPr>
-                <w:rFonts w:ascii="Aptos Narrow" w:eastAsia="Times New Roman" w:hAnsi="Aptos Narrow" w:cs="Times New Roman"/>
-                <w:color w:val="000000"/>
-                <w:kern w:val="0"/>
-                <w:szCs w:val="20"/>
-                <w14:ligatures w14:val="none"/>
-              </w:rPr>
-              <w:t>60</w:t>
+            <w:hideMark/>
+          </w:tcPr>
+          <w:p>
+            <w:pPr>
+              <w:spacing w:before="40" w:after="0" w:line="240" w:lineRule="auto"/>
+              <w:rPr>
+                <w:rFonts w:ascii="Aptos Narrow" w:eastAsia="Times New Roman" w:hAnsi="Aptos Narrow" w:cs="Times New Roman"/>
+                <w:color w:val="000000"/>
+                <w:kern w:val="0"/>
+                <w:szCs w:val="20"/>
+                <w14:ligatures w14:val="none"/>
+              </w:rPr>
+            </w:pPr>
+            <w:r>
+              <w:rPr>
+                <w:rFonts w:ascii="Aptos Narrow" w:eastAsia="Times New Roman" w:hAnsi="Aptos Narrow" w:cs="Times New Roman"/>
+                <w:color w:val="000000"/>
+                <w:kern w:val="0"/>
+                <w:szCs w:val="20"/>
+                <w14:ligatures w14:val="none"/>
+              </w:rPr>
+              <w:t>12</w:t>
             </w:r>
           </w:p>
         </w:tc>
@@ -5488,13 +5251,11 @@
               <w:right w:val="nil"/>
             </w:tcBorders>
             <w:noWrap/>
-            <w:vAlign w:val="bottom"/>
-            <w:hideMark/>
-          </w:tcPr>
-          <w:p>
-            <w:pPr>
-              <w:spacing w:before="40" w:after="0" w:line="240" w:lineRule="auto"/>
-              <w:jc w:val="right"/>
+            <w:hideMark/>
+          </w:tcPr>
+          <w:p>
+            <w:pPr>
+              <w:spacing w:before="40" w:after="0" w:line="240" w:lineRule="auto"/>
               <w:rPr>
                 <w:rFonts w:ascii="Aptos Narrow" w:eastAsia="Times New Roman" w:hAnsi="Aptos Narrow" w:cs="Times New Roman"/>
                 <w:color w:val="000000"/>
@@ -5514,29 +5275,78 @@
               <w:bottom w:val="nil"/>
               <w:right w:val="nil"/>
             </w:tcBorders>
-            <w:vAlign w:val="bottom"/>
-            <w:hideMark/>
-          </w:tcPr>
-          <w:p>
-            <w:pPr>
-              <w:spacing w:before="40" w:after="0" w:line="240" w:lineRule="auto"/>
-              <w:rPr>
-                <w:rFonts w:ascii="Aptos Narrow" w:eastAsia="Times New Roman" w:hAnsi="Aptos Narrow" w:cs="Times New Roman"/>
-                <w:color w:val="000000"/>
-                <w:kern w:val="0"/>
-                <w:szCs w:val="20"/>
-                <w14:ligatures w14:val="none"/>
-              </w:rPr>
-            </w:pPr>
-            <w:r>
-              <w:rPr>
-                <w:rFonts w:ascii="Aptos Narrow" w:eastAsia="Times New Roman" w:hAnsi="Aptos Narrow" w:cs="Times New Roman"/>
-                <w:color w:val="000000"/>
-                <w:kern w:val="0"/>
-                <w:szCs w:val="20"/>
-                <w14:ligatures w14:val="none"/>
-              </w:rPr>
-              <w:t>Operational efficiency gains, COE, Spoilage avoidance, NOP improvement</w:t>
+            <w:hideMark/>
+          </w:tcPr>
+          <w:p>
+            <w:pPr>
+              <w:spacing w:before="40" w:after="0" w:line="240" w:lineRule="auto"/>
+              <w:rPr>
+                <w:rFonts w:ascii="Aptos Narrow" w:eastAsia="Times New Roman" w:hAnsi="Aptos Narrow" w:cs="Times New Roman"/>
+                <w:color w:val="000000"/>
+                <w:kern w:val="0"/>
+                <w:szCs w:val="20"/>
+                <w14:ligatures w14:val="none"/>
+              </w:rPr>
+            </w:pPr>
+            <w:r>
+              <w:rPr>
+                <w:rFonts w:ascii="Aptos Narrow" w:eastAsia="Times New Roman" w:hAnsi="Aptos Narrow" w:cs="Times New Roman"/>
+                <w:color w:val="000000"/>
+                <w:kern w:val="0"/>
+                <w:szCs w:val="20"/>
+                <w14:ligatures w14:val="none"/>
+              </w:rPr>
+              <w:t>Inventory</w:t>
+            </w:r>
+            <w:r>
+              <w:rPr>
+                <w:rFonts w:ascii="Aptos Narrow" w:eastAsia="Times New Roman" w:hAnsi="Aptos Narrow" w:cs="Times New Roman"/>
+                <w:color w:val="000000"/>
+                <w:kern w:val="0"/>
+                <w:szCs w:val="20"/>
+                <w14:ligatures w14:val="none"/>
+              </w:rPr>
+              <w:t xml:space="preserve"> efficiency gains, COE,</w:t>
+            </w:r>
+            <w:r>
+              <w:rPr>
+                <w:rFonts w:ascii="Aptos Narrow" w:eastAsia="Times New Roman" w:hAnsi="Aptos Narrow" w:cs="Times New Roman"/>
+                <w:color w:val="000000"/>
+                <w:kern w:val="0"/>
+                <w:szCs w:val="20"/>
+                <w14:ligatures w14:val="none"/>
+              </w:rPr>
+              <w:t xml:space="preserve"> reduced s</w:t>
+            </w:r>
+            <w:r>
+              <w:rPr>
+                <w:rFonts w:ascii="Aptos Narrow" w:eastAsia="Times New Roman" w:hAnsi="Aptos Narrow" w:cs="Times New Roman"/>
+                <w:color w:val="000000"/>
+                <w:kern w:val="0"/>
+                <w:szCs w:val="20"/>
+                <w14:ligatures w14:val="none"/>
+              </w:rPr>
+              <w:t>poila</w:t>
+            </w:r>
+            <w:r>
+              <w:rPr>
+                <w:rFonts w:ascii="Aptos Narrow" w:eastAsia="Times New Roman" w:hAnsi="Aptos Narrow" w:cs="Times New Roman"/>
+                <w:color w:val="000000"/>
+                <w:kern w:val="0"/>
+                <w:szCs w:val="20"/>
+                <w14:ligatures w14:val="none"/>
+              </w:rPr>
+              <w:t>ge</w:t>
+            </w:r>
+            <w:r>
+              <w:rPr>
+                <w:rFonts w:ascii="Aptos Narrow" w:eastAsia="Times New Roman" w:hAnsi="Aptos Narrow" w:cs="Times New Roman"/>
+                <w:color w:val="000000"/>
+                <w:kern w:val="0"/>
+                <w:szCs w:val="20"/>
+                <w14:ligatures w14:val="none"/>
+              </w:rPr>
+              <w:t>, NOP improvement</w:t>
             </w:r>
           </w:p>
         </w:tc>
@@ -5557,7 +5367,6 @@
               <w:right w:val="nil"/>
             </w:tcBorders>
             <w:noWrap/>
-            <w:vAlign w:val="bottom"/>
             <w:hideMark/>
           </w:tcPr>
           <w:p>
@@ -5594,7 +5403,6 @@
               <w:right w:val="nil"/>
             </w:tcBorders>
             <w:noWrap/>
-            <w:vAlign w:val="bottom"/>
             <w:hideMark/>
           </w:tcPr>
           <w:p>
@@ -5621,30 +5429,28 @@
               <w:right w:val="nil"/>
             </w:tcBorders>
             <w:noWrap/>
-            <w:vAlign w:val="bottom"/>
-            <w:hideMark/>
-          </w:tcPr>
-          <w:p>
-            <w:pPr>
-              <w:spacing w:before="40" w:after="0" w:line="240" w:lineRule="auto"/>
-              <w:jc w:val="right"/>
-              <w:rPr>
-                <w:rFonts w:ascii="Aptos Narrow" w:eastAsia="Times New Roman" w:hAnsi="Aptos Narrow" w:cs="Times New Roman"/>
-                <w:color w:val="000000"/>
-                <w:kern w:val="0"/>
-                <w:szCs w:val="20"/>
-                <w14:ligatures w14:val="none"/>
-              </w:rPr>
-            </w:pPr>
-            <w:r>
-              <w:rPr>
-                <w:rFonts w:ascii="Aptos Narrow" w:eastAsia="Times New Roman" w:hAnsi="Aptos Narrow" w:cs="Times New Roman"/>
-                <w:color w:val="000000"/>
-                <w:kern w:val="0"/>
-                <w:szCs w:val="20"/>
-                <w14:ligatures w14:val="none"/>
-              </w:rPr>
-              <w:t>45000</w:t>
+            <w:hideMark/>
+          </w:tcPr>
+          <w:p>
+            <w:pPr>
+              <w:spacing w:before="40" w:after="0" w:line="240" w:lineRule="auto"/>
+              <w:rPr>
+                <w:rFonts w:ascii="Aptos Narrow" w:eastAsia="Times New Roman" w:hAnsi="Aptos Narrow" w:cs="Times New Roman"/>
+                <w:color w:val="000000"/>
+                <w:kern w:val="0"/>
+                <w:szCs w:val="20"/>
+                <w14:ligatures w14:val="none"/>
+              </w:rPr>
+            </w:pPr>
+            <w:r>
+              <w:rPr>
+                <w:rFonts w:ascii="Aptos Narrow" w:eastAsia="Times New Roman" w:hAnsi="Aptos Narrow" w:cs="Times New Roman"/>
+                <w:color w:val="000000"/>
+                <w:kern w:val="0"/>
+                <w:szCs w:val="20"/>
+                <w14:ligatures w14:val="none"/>
+              </w:rPr>
+              <w:t>415000</w:t>
             </w:r>
           </w:p>
         </w:tc>
@@ -5658,13 +5464,11 @@
               <w:right w:val="nil"/>
             </w:tcBorders>
             <w:noWrap/>
-            <w:vAlign w:val="bottom"/>
-            <w:hideMark/>
-          </w:tcPr>
-          <w:p>
-            <w:pPr>
-              <w:spacing w:before="40" w:after="0" w:line="240" w:lineRule="auto"/>
-              <w:jc w:val="right"/>
+            <w:hideMark/>
+          </w:tcPr>
+          <w:p>
+            <w:pPr>
+              <w:spacing w:before="40" w:after="0" w:line="240" w:lineRule="auto"/>
               <w:rPr>
                 <w:rFonts w:ascii="Aptos Narrow" w:eastAsia="Times New Roman" w:hAnsi="Aptos Narrow" w:cs="Times New Roman"/>
                 <w:color w:val="000000"/>
@@ -5684,29 +5488,38 @@
               <w:bottom w:val="nil"/>
               <w:right w:val="nil"/>
             </w:tcBorders>
-            <w:vAlign w:val="bottom"/>
-            <w:hideMark/>
-          </w:tcPr>
-          <w:p>
-            <w:pPr>
-              <w:spacing w:before="40" w:after="0" w:line="240" w:lineRule="auto"/>
-              <w:rPr>
-                <w:rFonts w:ascii="Aptos Narrow" w:eastAsia="Times New Roman" w:hAnsi="Aptos Narrow" w:cs="Times New Roman"/>
-                <w:color w:val="000000"/>
-                <w:kern w:val="0"/>
-                <w:szCs w:val="20"/>
-                <w14:ligatures w14:val="none"/>
-              </w:rPr>
-            </w:pPr>
-            <w:r>
-              <w:rPr>
-                <w:rFonts w:ascii="Aptos Narrow" w:eastAsia="Times New Roman" w:hAnsi="Aptos Narrow" w:cs="Times New Roman"/>
-                <w:color w:val="000000"/>
-                <w:kern w:val="0"/>
-                <w:szCs w:val="20"/>
-                <w14:ligatures w14:val="none"/>
-              </w:rPr>
-              <w:t>Average across In-Stock</w:t>
+            <w:hideMark/>
+          </w:tcPr>
+          <w:p>
+            <w:pPr>
+              <w:spacing w:before="40" w:after="0" w:line="240" w:lineRule="auto"/>
+              <w:rPr>
+                <w:rFonts w:ascii="Aptos Narrow" w:eastAsia="Times New Roman" w:hAnsi="Aptos Narrow" w:cs="Times New Roman"/>
+                <w:color w:val="000000"/>
+                <w:kern w:val="0"/>
+                <w:szCs w:val="20"/>
+                <w14:ligatures w14:val="none"/>
+              </w:rPr>
+            </w:pPr>
+            <w:r>
+              <w:rPr>
+                <w:rFonts w:ascii="Aptos Narrow" w:eastAsia="Times New Roman" w:hAnsi="Aptos Narrow" w:cs="Times New Roman"/>
+                <w:color w:val="000000"/>
+                <w:kern w:val="0"/>
+                <w:szCs w:val="20"/>
+                <w14:ligatures w14:val="none"/>
+              </w:rPr>
+              <w:t xml:space="preserve">Average </w:t>
+            </w:r>
+            <w:r>
+              <w:rPr>
+                <w:rFonts w:ascii="Aptos Narrow" w:eastAsia="Times New Roman" w:hAnsi="Aptos Narrow" w:cs="Times New Roman"/>
+                <w:color w:val="000000"/>
+                <w:kern w:val="0"/>
+                <w:szCs w:val="20"/>
+                <w14:ligatures w14:val="none"/>
+              </w:rPr>
+              <w:t>of events</w:t>
             </w:r>
           </w:p>
         </w:tc>
@@ -5727,7 +5540,6 @@
               <w:right w:val="nil"/>
             </w:tcBorders>
             <w:noWrap/>
-            <w:vAlign w:val="bottom"/>
             <w:hideMark/>
           </w:tcPr>
           <w:p>
@@ -5764,7 +5576,6 @@
               <w:right w:val="nil"/>
             </w:tcBorders>
             <w:noWrap/>
-            <w:vAlign w:val="bottom"/>
             <w:hideMark/>
           </w:tcPr>
           <w:p>
@@ -5791,13 +5602,11 @@
               <w:right w:val="nil"/>
             </w:tcBorders>
             <w:noWrap/>
-            <w:vAlign w:val="bottom"/>
-            <w:hideMark/>
-          </w:tcPr>
-          <w:p>
-            <w:pPr>
-              <w:spacing w:before="40" w:after="0" w:line="240" w:lineRule="auto"/>
-              <w:jc w:val="right"/>
+            <w:hideMark/>
+          </w:tcPr>
+          <w:p>
+            <w:pPr>
+              <w:spacing w:before="40" w:after="0" w:line="240" w:lineRule="auto"/>
               <w:rPr>
                 <w:rFonts w:ascii="Aptos Narrow" w:eastAsia="Times New Roman" w:hAnsi="Aptos Narrow" w:cs="Times New Roman"/>
                 <w:color w:val="000000"/>
@@ -5828,13 +5637,11 @@
               <w:right w:val="nil"/>
             </w:tcBorders>
             <w:noWrap/>
-            <w:vAlign w:val="bottom"/>
-            <w:hideMark/>
-          </w:tcPr>
-          <w:p>
-            <w:pPr>
-              <w:spacing w:before="40" w:after="0" w:line="240" w:lineRule="auto"/>
-              <w:jc w:val="right"/>
+            <w:hideMark/>
+          </w:tcPr>
+          <w:p>
+            <w:pPr>
+              <w:spacing w:before="40" w:after="0" w:line="240" w:lineRule="auto"/>
               <w:rPr>
                 <w:rFonts w:ascii="Aptos Narrow" w:eastAsia="Times New Roman" w:hAnsi="Aptos Narrow" w:cs="Times New Roman"/>
                 <w:color w:val="000000"/>
@@ -5854,7 +5661,6 @@
               <w:bottom w:val="nil"/>
               <w:right w:val="nil"/>
             </w:tcBorders>
-            <w:vAlign w:val="bottom"/>
             <w:hideMark/>
           </w:tcPr>
           <w:p>
@@ -5897,7 +5703,6 @@
               <w:right w:val="nil"/>
             </w:tcBorders>
             <w:noWrap/>
-            <w:vAlign w:val="bottom"/>
             <w:hideMark/>
           </w:tcPr>
           <w:p>
@@ -5934,7 +5739,6 @@
               <w:right w:val="nil"/>
             </w:tcBorders>
             <w:noWrap/>
-            <w:vAlign w:val="bottom"/>
             <w:hideMark/>
           </w:tcPr>
           <w:p>
@@ -5961,13 +5765,11 @@
               <w:right w:val="nil"/>
             </w:tcBorders>
             <w:noWrap/>
-            <w:vAlign w:val="bottom"/>
-            <w:hideMark/>
-          </w:tcPr>
-          <w:p>
-            <w:pPr>
-              <w:spacing w:before="40" w:after="0" w:line="240" w:lineRule="auto"/>
-              <w:jc w:val="right"/>
+            <w:hideMark/>
+          </w:tcPr>
+          <w:p>
+            <w:pPr>
+              <w:spacing w:before="40" w:after="0" w:line="240" w:lineRule="auto"/>
               <w:rPr>
                 <w:rFonts w:ascii="Aptos Narrow" w:eastAsia="Times New Roman" w:hAnsi="Aptos Narrow" w:cs="Times New Roman"/>
                 <w:color w:val="000000"/>
@@ -5998,13 +5800,11 @@
               <w:right w:val="nil"/>
             </w:tcBorders>
             <w:noWrap/>
-            <w:vAlign w:val="bottom"/>
-            <w:hideMark/>
-          </w:tcPr>
-          <w:p>
-            <w:pPr>
-              <w:spacing w:before="40" w:after="0" w:line="240" w:lineRule="auto"/>
-              <w:jc w:val="right"/>
+            <w:hideMark/>
+          </w:tcPr>
+          <w:p>
+            <w:pPr>
+              <w:spacing w:before="40" w:after="0" w:line="240" w:lineRule="auto"/>
               <w:rPr>
                 <w:rFonts w:ascii="Aptos Narrow" w:eastAsia="Times New Roman" w:hAnsi="Aptos Narrow" w:cs="Times New Roman"/>
                 <w:color w:val="000000"/>
@@ -6024,7 +5824,6 @@
               <w:bottom w:val="nil"/>
               <w:right w:val="nil"/>
             </w:tcBorders>
-            <w:vAlign w:val="bottom"/>
             <w:hideMark/>
           </w:tcPr>
           <w:p>
@@ -6067,7 +5866,6 @@
               <w:right w:val="nil"/>
             </w:tcBorders>
             <w:noWrap/>
-            <w:vAlign w:val="bottom"/>
             <w:hideMark/>
           </w:tcPr>
           <w:p>
@@ -6103,7 +5901,6 @@
               <w:right w:val="nil"/>
             </w:tcBorders>
             <w:noWrap/>
-            <w:vAlign w:val="bottom"/>
             <w:hideMark/>
           </w:tcPr>
           <w:p>
@@ -6129,13 +5926,11 @@
               <w:right w:val="nil"/>
             </w:tcBorders>
             <w:noWrap/>
-            <w:vAlign w:val="bottom"/>
-            <w:hideMark/>
-          </w:tcPr>
-          <w:p>
-            <w:pPr>
-              <w:spacing w:before="40" w:after="0" w:line="240" w:lineRule="auto"/>
-              <w:jc w:val="right"/>
+            <w:hideMark/>
+          </w:tcPr>
+          <w:p>
+            <w:pPr>
+              <w:spacing w:before="40" w:after="0" w:line="240" w:lineRule="auto"/>
               <w:rPr>
                 <w:rFonts w:ascii="Aptos Narrow" w:eastAsia="Times New Roman" w:hAnsi="Aptos Narrow" w:cs="Times New Roman"/>
                 <w:color w:val="000000"/>
@@ -6166,13 +5961,11 @@
               <w:right w:val="nil"/>
             </w:tcBorders>
             <w:noWrap/>
-            <w:vAlign w:val="bottom"/>
-            <w:hideMark/>
-          </w:tcPr>
-          <w:p>
-            <w:pPr>
-              <w:spacing w:before="40" w:after="0" w:line="240" w:lineRule="auto"/>
-              <w:jc w:val="right"/>
+            <w:hideMark/>
+          </w:tcPr>
+          <w:p>
+            <w:pPr>
+              <w:spacing w:before="40" w:after="0" w:line="240" w:lineRule="auto"/>
               <w:rPr>
                 <w:rFonts w:ascii="Aptos Narrow" w:eastAsia="Times New Roman" w:hAnsi="Aptos Narrow" w:cs="Times New Roman"/>
                 <w:color w:val="000000"/>
@@ -6192,29 +5985,48 @@
               <w:bottom w:val="nil"/>
               <w:right w:val="nil"/>
             </w:tcBorders>
-            <w:vAlign w:val="bottom"/>
-            <w:hideMark/>
-          </w:tcPr>
-          <w:p>
-            <w:pPr>
-              <w:spacing w:before="40" w:after="0" w:line="240" w:lineRule="auto"/>
-              <w:rPr>
-                <w:rFonts w:ascii="Aptos Narrow" w:eastAsia="Times New Roman" w:hAnsi="Aptos Narrow" w:cs="Times New Roman"/>
-                <w:color w:val="000000"/>
-                <w:kern w:val="0"/>
-                <w:szCs w:val="20"/>
-                <w14:ligatures w14:val="none"/>
-              </w:rPr>
-            </w:pPr>
-            <w:r>
-              <w:rPr>
-                <w:rFonts w:ascii="Aptos Narrow" w:eastAsia="Times New Roman" w:hAnsi="Aptos Narrow" w:cs="Times New Roman"/>
-                <w:color w:val="000000"/>
-                <w:kern w:val="0"/>
-                <w:szCs w:val="20"/>
-                <w14:ligatures w14:val="none"/>
-              </w:rPr>
-              <w:t>Percent of time that more data consistency or visibility was impactful</w:t>
+            <w:hideMark/>
+          </w:tcPr>
+          <w:p>
+            <w:pPr>
+              <w:spacing w:before="40" w:after="0" w:line="240" w:lineRule="auto"/>
+              <w:rPr>
+                <w:rFonts w:ascii="Aptos Narrow" w:eastAsia="Times New Roman" w:hAnsi="Aptos Narrow" w:cs="Times New Roman"/>
+                <w:color w:val="000000"/>
+                <w:kern w:val="0"/>
+                <w:szCs w:val="20"/>
+                <w14:ligatures w14:val="none"/>
+              </w:rPr>
+            </w:pPr>
+            <w:r>
+              <w:rPr>
+                <w:rFonts w:ascii="Aptos Narrow" w:eastAsia="Times New Roman" w:hAnsi="Aptos Narrow" w:cs="Times New Roman"/>
+                <w:color w:val="000000"/>
+                <w:kern w:val="0"/>
+                <w:szCs w:val="20"/>
+                <w14:ligatures w14:val="none"/>
+              </w:rPr>
+              <w:t>Estimated p</w:t>
+            </w:r>
+            <w:r>
+              <w:rPr>
+                <w:rFonts w:ascii="Aptos Narrow" w:eastAsia="Times New Roman" w:hAnsi="Aptos Narrow" w:cs="Times New Roman"/>
+                <w:color w:val="000000"/>
+                <w:kern w:val="0"/>
+                <w:szCs w:val="20"/>
+                <w14:ligatures w14:val="none"/>
+              </w:rPr>
+              <w:t xml:space="preserve">ercent of time that </w:t>
+            </w:r>
+            <w:r>
+              <w:rPr>
+                <w:rFonts w:ascii="Aptos Narrow" w:eastAsia="Times New Roman" w:hAnsi="Aptos Narrow" w:cs="Times New Roman"/>
+                <w:color w:val="000000"/>
+                <w:kern w:val="0"/>
+                <w:szCs w:val="20"/>
+                <w14:ligatures w14:val="none"/>
+              </w:rPr>
+              <w:t>CPFR opportunities will be impactful</w:t>
             </w:r>
           </w:p>
         </w:tc>
@@ -6340,17 +6152,7 @@
                 <w:szCs w:val="20"/>
                 <w14:ligatures w14:val="none"/>
               </w:rPr>
-              <w:t>375</w:t>
-            </w:r>
-            <w:r>
-              <w:rPr>
-                <w:rFonts w:ascii="Aptos Narrow" w:eastAsia="Times New Roman" w:hAnsi="Aptos Narrow" w:cs="Times New Roman"/>
-                <w:color w:val="000000"/>
-                <w:kern w:val="0"/>
-                <w:szCs w:val="20"/>
-                <w14:ligatures w14:val="none"/>
-              </w:rPr>
-              <w:t>000</w:t>
+              <w:t>588000</w:t>
             </w:r>
           </w:p>
         </w:tc>
@@ -6942,27 +6744,15 @@
               </w:rPr>
               <w:t xml:space="preserve"> </w:t>
             </w:r>
-            <w:proofErr w:type="gramStart"/>
-            <w:r>
-              <w:rPr>
-                <w:rFonts w:ascii="Aptos Narrow" w:eastAsia="Times New Roman" w:hAnsi="Aptos Narrow" w:cs="Times New Roman"/>
-                <w:color w:val="000000"/>
-                <w:kern w:val="0"/>
-                <w:szCs w:val="20"/>
-                <w14:ligatures w14:val="none"/>
-              </w:rPr>
-              <w:t>rata value</w:t>
-            </w:r>
-            <w:proofErr w:type="gramEnd"/>
-            <w:r>
-              <w:rPr>
-                <w:rFonts w:ascii="Aptos Narrow" w:eastAsia="Times New Roman" w:hAnsi="Aptos Narrow" w:cs="Times New Roman"/>
-                <w:color w:val="000000"/>
-                <w:kern w:val="0"/>
-                <w:szCs w:val="20"/>
-                <w14:ligatures w14:val="none"/>
-              </w:rPr>
-              <w:t xml:space="preserve"> of program contribution: future analytics opportunities</w:t>
+            <w:r>
+              <w:rPr>
+                <w:rFonts w:ascii="Aptos Narrow" w:eastAsia="Times New Roman" w:hAnsi="Aptos Narrow" w:cs="Times New Roman"/>
+                <w:color w:val="000000"/>
+                <w:kern w:val="0"/>
+                <w:szCs w:val="20"/>
+                <w14:ligatures w14:val="none"/>
+              </w:rPr>
+              <w:t>rata value of program contribution: future analytics opportunities</w:t>
             </w:r>
           </w:p>
         </w:tc>
@@ -7342,29 +7132,7 @@
                 <w:szCs w:val="20"/>
                 <w14:ligatures w14:val="none"/>
               </w:rPr>
-              <w:t xml:space="preserve">rata value of program </w:t>
-            </w:r>
-            <w:proofErr w:type="gramStart"/>
-            <w:r>
-              <w:rPr>
-                <w:rFonts w:ascii="Aptos Narrow" w:eastAsia="Times New Roman" w:hAnsi="Aptos Narrow" w:cs="Times New Roman"/>
-                <w:color w:val="000000"/>
-                <w:kern w:val="0"/>
-                <w:szCs w:val="20"/>
-                <w14:ligatures w14:val="none"/>
-              </w:rPr>
-              <w:t>contribution :</w:t>
-            </w:r>
-            <w:proofErr w:type="gramEnd"/>
-            <w:r>
-              <w:rPr>
-                <w:rFonts w:ascii="Aptos Narrow" w:eastAsia="Times New Roman" w:hAnsi="Aptos Narrow" w:cs="Times New Roman"/>
-                <w:color w:val="000000"/>
-                <w:kern w:val="0"/>
-                <w:szCs w:val="20"/>
-                <w14:ligatures w14:val="none"/>
-              </w:rPr>
-              <w:t xml:space="preserve"> future Lean / 6σ opportunities</w:t>
+              <w:t>rata value of program contribution : future Lean / 6σ opportunities</w:t>
             </w:r>
           </w:p>
         </w:tc>
@@ -7551,6 +7319,25 @@
       <w:pPr>
         <w:pStyle w:val="Heading1"/>
       </w:pPr>
+    </w:p>
+    <w:p>
+      <w:pPr>
+        <w:spacing w:before="0" w:after="160" w:line="278" w:lineRule="auto"/>
+        <w:rPr>
+          <w:rFonts w:asciiTheme="majorHAnsi" w:eastAsiaTheme="majorEastAsia" w:hAnsiTheme="majorHAnsi" w:cstheme="majorBidi"/>
+          <w:b/>
+          <w:sz w:val="22"/>
+          <w:szCs w:val="40"/>
+        </w:rPr>
+      </w:pPr>
+      <w:r>
+        <w:br w:type="page"/>
+      </w:r>
+    </w:p>
+    <w:p>
+      <w:pPr>
+        <w:pStyle w:val="Heading1"/>
+      </w:pPr>
       <w:r>
         <w:lastRenderedPageBreak/>
         <w:t>Appendix 2: Case Studies</w:t>
@@ -7572,16 +7359,17 @@
         <w:t xml:space="preserve"> </w:t>
       </w:r>
       <w:r>
-        <w:t>manufacturers and direct distributors. The ISMs surveyed collectively represent substantial CPFR program scope spanning</w:t>
-      </w:r>
-      <w:r>
-        <w:t xml:space="preserve"> </w:t>
-      </w:r>
-      <w:proofErr w:type="gramStart"/>
-      <w:r>
-        <w:t>a majority of</w:t>
-      </w:r>
-      <w:proofErr w:type="gramEnd"/>
+        <w:t>vendor</w:t>
+      </w:r>
+      <w:r>
+        <w:t>s and direct distributors. The ISMs surveyed collectively represent substantial CPFR program scope spanning</w:t>
+      </w:r>
+      <w:r>
+        <w:t xml:space="preserve"> a majority of</w:t>
+      </w:r>
+      <w:r>
+        <w:t xml:space="preserve"> COGS and</w:t>
+      </w:r>
       <w:r>
         <w:t xml:space="preserve"> revenue</w:t>
       </w:r>
@@ -7649,7 +7437,19 @@
         <w:rPr>
           <w:szCs w:val="20"/>
         </w:rPr>
-        <w:t>: Typical for relationships with stable data flows and mature CPFR processes</w:t>
+        <w:t xml:space="preserve">: Typical for relationships with stable data flows and mature </w:t>
+      </w:r>
+      <w:r>
+        <w:rPr>
+          <w:szCs w:val="20"/>
+        </w:rPr>
+        <w:t xml:space="preserve">current-state </w:t>
+      </w:r>
+      <w:r>
+        <w:rPr>
+          <w:szCs w:val="20"/>
+        </w:rPr>
+        <w:t>CPFR processes</w:t>
       </w:r>
     </w:p>
     <w:p>
@@ -7736,7 +7536,13 @@
     </w:p>
     <w:p>
       <w:r>
-        <w:t xml:space="preserve">Transportation and minimum order quantity (MOQ) issues create predictable escalation patterns. ISMs report spending </w:t>
+        <w:t>Transportation and MOQ</w:t>
+      </w:r>
+      <w:r>
+        <w:t xml:space="preserve"> mismatch</w:t>
+      </w:r>
+      <w:r>
+        <w:t xml:space="preserve"> issues create predictable escalation patterns. ISMs report spending </w:t>
       </w:r>
       <w:r>
         <w:t xml:space="preserve">up to </w:t>
@@ -7746,10 +7552,50 @@
           <w:b/>
           <w:bCs/>
         </w:rPr>
-        <w:t>2 days out of each week</w:t>
-      </w:r>
-      <w:r>
-        <w:t xml:space="preserve"> rectifying MOQ and transportation constraints that surface at period boundaries (month-end, quarter-end). While improving visibility around these issues extends beyond the initial CPFR platform scope, the frequency and impact of these escalations underscore the value of incremental feature expansion once foundational portal infrastructure is established.</w:t>
+        <w:t>2 days out of</w:t>
+      </w:r>
+      <w:r>
+        <w:rPr>
+          <w:b/>
+          <w:bCs/>
+        </w:rPr>
+        <w:t xml:space="preserve"> </w:t>
+      </w:r>
+      <w:r>
+        <w:rPr>
+          <w:b/>
+          <w:bCs/>
+        </w:rPr>
+        <w:t>certain</w:t>
+      </w:r>
+      <w:r>
+        <w:rPr>
+          <w:b/>
+          <w:bCs/>
+        </w:rPr>
+        <w:t xml:space="preserve"> week</w:t>
+      </w:r>
+      <w:r>
+        <w:rPr>
+          <w:b/>
+          <w:bCs/>
+        </w:rPr>
+        <w:t>s</w:t>
+      </w:r>
+      <w:r>
+        <w:t xml:space="preserve"> rectifying MOQ and transportation constraints that surface at period boundaries (month-end, quarter-end). While improving visibility around these issues extends beyond the initial CPFR platform scope, the frequency and impact of these escalations underscore the value of incremental feature </w:t>
+      </w:r>
+      <w:r>
+        <w:t>that can be added</w:t>
+      </w:r>
+      <w:r>
+        <w:t xml:space="preserve"> once foundational portal infrastructure is </w:t>
+      </w:r>
+      <w:r>
+        <w:t>in place</w:t>
+      </w:r>
+      <w:r>
+        <w:t>.</w:t>
       </w:r>
     </w:p>
     <w:p>
@@ -7762,7 +7608,19 @@
     </w:p>
     <w:p>
       <w:r>
-        <w:t>Substantial ISM time is consumed rectifying discontinued SKU status and cleanup. This represents recurring operational friction that could be streamlined through improved data visibility and self-service capabilities.</w:t>
+        <w:t xml:space="preserve">Substantial ISM time is consumed rectifying discontinued SKU status and cleanup. This represents </w:t>
+      </w:r>
+      <w:r>
+        <w:t xml:space="preserve">a </w:t>
+      </w:r>
+      <w:r>
+        <w:t>recurring</w:t>
+      </w:r>
+      <w:r>
+        <w:t xml:space="preserve"> risk of pricing mismatches and</w:t>
+      </w:r>
+      <w:r>
+        <w:t xml:space="preserve"> operational friction that could be streamlined through improved data visibility and self-service capabilities.</w:t>
       </w:r>
     </w:p>
     <w:p>
@@ -7778,12 +7636,21 @@
         <w:pStyle w:val="Heading3"/>
       </w:pPr>
       <w:r>
-        <w:t>Net Ordering Position (NOP) Visibility</w:t>
+        <w:t>Non-Optimal Placement</w:t>
+      </w:r>
+      <w:r>
+        <w:t xml:space="preserve"> (NOP) Visibility</w:t>
       </w:r>
     </w:p>
     <w:p>
       <w:r>
-        <w:t>NOP data requires enhanced visibility with daily (or more frequent) cadence to effectively track when corrections have been absorbed into planning cycles. Current weekly cadence creates delays in understanding whether corrective actions have taken effect, extending the feedback loop between issue identification and validation.</w:t>
+        <w:t>NOP data requires enhanced visibility with daily (or more frequent) cadence to effectively track when corrections have been absorbed into planning cycles. Current weekly cadence creates delays in understanding whether corrective actions have taken effect, extending the feedback loop between issue identification validation</w:t>
+      </w:r>
+      <w:r>
+        <w:t>, and further actions</w:t>
+      </w:r>
+      <w:r>
+        <w:t>.</w:t>
       </w:r>
     </w:p>
     <w:p>
@@ -7804,63 +7671,7 @@
         <w:rPr>
           <w:szCs w:val="20"/>
         </w:rPr>
-        <w:t xml:space="preserve">FAD lists </w:t>
-      </w:r>
-      <w:proofErr w:type="gramStart"/>
-      <w:r>
-        <w:rPr>
-          <w:szCs w:val="20"/>
-        </w:rPr>
-        <w:t>signal</w:t>
-      </w:r>
-      <w:proofErr w:type="gramEnd"/>
-      <w:r>
-        <w:rPr>
-          <w:szCs w:val="20"/>
-        </w:rPr>
-        <w:t xml:space="preserve"> </w:t>
-      </w:r>
-      <w:proofErr w:type="gramStart"/>
-      <w:r>
-        <w:rPr>
-          <w:szCs w:val="20"/>
-        </w:rPr>
-        <w:t>to</w:t>
-      </w:r>
-      <w:proofErr w:type="gramEnd"/>
-      <w:r>
-        <w:rPr>
-          <w:szCs w:val="20"/>
-        </w:rPr>
-        <w:t xml:space="preserve"> ordering automation when to pause orders until a specified future date. These require broader </w:t>
-      </w:r>
-      <w:proofErr w:type="gramStart"/>
-      <w:r>
-        <w:rPr>
-          <w:szCs w:val="20"/>
-        </w:rPr>
-        <w:t>visibility—</w:t>
-      </w:r>
-      <w:proofErr w:type="gramEnd"/>
-      <w:r>
-        <w:rPr>
-          <w:szCs w:val="20"/>
-        </w:rPr>
-        <w:t>preferably real-</w:t>
-      </w:r>
-      <w:proofErr w:type="gramStart"/>
-      <w:r>
-        <w:rPr>
-          <w:szCs w:val="20"/>
-        </w:rPr>
-        <w:t>time—</w:t>
-      </w:r>
-      <w:proofErr w:type="gramEnd"/>
-      <w:r>
-        <w:rPr>
-          <w:szCs w:val="20"/>
-        </w:rPr>
-        <w:t>to ensure updates are reflected immediately across all stakeholders. Current fragmented visibility creates coordination gaps between vendor manufacturing schedules and Chewy ordering systems.</w:t>
+        <w:t>FAD lists signal to ordering automation when to pause orders until a specified future date. These require broader visibility—preferably real-time—to ensure updates are reflected immediately. Current fragmented visibility creates coordination gaps between vendor manufacturing schedules and Chewy ordering systems.</w:t>
       </w:r>
     </w:p>
     <w:p>
@@ -7873,15 +7684,25 @@
     </w:p>
     <w:p>
       <w:r>
-        <w:t xml:space="preserve">New product introductions require forecast publication substantially sooner than current processes allow. Typical NPI forecasting takes multiple cycles to stabilize, creating </w:t>
-      </w:r>
-      <w:proofErr w:type="gramStart"/>
-      <w:r>
-        <w:t>early-stage</w:t>
-      </w:r>
-      <w:proofErr w:type="gramEnd"/>
-      <w:r>
-        <w:t xml:space="preserve"> planning friction. While CPFR data access improvements may not directly accelerate NPI forecast generation, platform capabilities can support faster distribution once forecasts are available.</w:t>
+        <w:t xml:space="preserve">New product introductions </w:t>
+      </w:r>
+      <w:r>
+        <w:t xml:space="preserve">often </w:t>
+      </w:r>
+      <w:r>
+        <w:t>require</w:t>
+      </w:r>
+      <w:r>
+        <w:t xml:space="preserve"> off-cadence</w:t>
+      </w:r>
+      <w:r>
+        <w:t xml:space="preserve"> forecast </w:t>
+      </w:r>
+      <w:r>
+        <w:t>updates and more frequent refreshes</w:t>
+      </w:r>
+      <w:r>
+        <w:t>. Typical NPI forecasting takes multiple cycles to stabilize, creating early-stage planning friction. While CPFR data access improvements may not directly accelerate NPI forecast generation, platform capabilities can support faster distribution once forecasts are available.</w:t>
       </w:r>
     </w:p>
     <w:p>
@@ -7909,20 +7730,38 @@
         <w:t>s</w:t>
       </w:r>
       <w:r>
-        <w:t xml:space="preserve"> of threshold-driven forecast mismatch resulted in approximately **$5 million in unwarranted buy-up** due to unclear visibility into forecast accuracy relative to promotional expectations. Based on analysis of recurring threshold miss patterns, this issue class represents an estimated **$15 million annually** in avoidable cost if not corrected through improved data visibility and governance.</w:t>
+        <w:t xml:space="preserve"> of threshold-driven forecast mismatch </w:t>
+      </w:r>
+      <w:r>
+        <w:t xml:space="preserve">have </w:t>
+      </w:r>
+      <w:r>
+        <w:t xml:space="preserve">resulted in approximately </w:t>
+      </w:r>
+      <w:r>
+        <w:rPr>
+          <w:b/>
+          <w:bCs/>
+        </w:rPr>
+        <w:t>$5 million in unwarranted buy-up</w:t>
+      </w:r>
+      <w:r>
+        <w:t xml:space="preserve"> due to unclear visibility into forecast accuracy relative to promotional expectations. Based on analysis of recurring threshold miss patterns, this issue class represents an estimated </w:t>
+      </w:r>
+      <w:r>
+        <w:rPr>
+          <w:b/>
+          <w:bCs/>
+        </w:rPr>
+        <w:t>$15 million annually</w:t>
+      </w:r>
+      <w:r>
+        <w:t xml:space="preserve"> in avoidable cost if not corrected through improved data visibility and governance.</w:t>
       </w:r>
     </w:p>
     <w:p>
       <w:r>
-        <w:t xml:space="preserve">The structural tension between promotional incentives (which increase buy-up pressure) and in-stock efficiency goals (which prioritize inventory optimization) </w:t>
-      </w:r>
-      <w:proofErr w:type="gramStart"/>
-      <w:r>
-        <w:t>creates</w:t>
-      </w:r>
-      <w:proofErr w:type="gramEnd"/>
-      <w:r>
-        <w:t xml:space="preserve"> recurring exposure. Major vendor relationships experience this dynamic at least annually, making improved forecast visibility and consistent data sharing critical to reducing financial waste.</w:t>
+        <w:t>The structural tension between promotional incentives (which increase buy-up pressure) and in-stock efficiency goals (which prioritize inventory optimization) creates recurring exposure. Major vendor relationships experience this dynamic at least annually, making improved forecast visibility and consistent data sharing critical to reducing financial waste.</w:t>
       </w:r>
     </w:p>
     <w:p>
@@ -7951,7 +7790,21 @@
         <w:rPr>
           <w:szCs w:val="20"/>
         </w:rPr>
-        <w:t>In conference calls, **Blue Buffalo** expressed distinct preference for API access to CPFR data, explicitly weighing this capability against the cost of VDS tenancy (3% of COGS up to $400K plus $250K). Blue Buffalo characterized current email-based CPFR data transmission as a "struggle" and indicated that API availability would be a significant decision factor in their vendor data services investment evaluation.</w:t>
+        <w:t xml:space="preserve">In conference calls, </w:t>
+      </w:r>
+      <w:r>
+        <w:rPr>
+          <w:b/>
+          <w:bCs/>
+          <w:szCs w:val="20"/>
+        </w:rPr>
+        <w:t>Blue Buffalo</w:t>
+      </w:r>
+      <w:r>
+        <w:rPr>
+          <w:szCs w:val="20"/>
+        </w:rPr>
+        <w:t xml:space="preserve"> expressed distinct preference for API access to CPFR data, explicitly weighing this capability against the cost of VDS tenancy (3% of COGS up to $400K plus $250K). Blue Buffalo characterized current email-based CPFR data transmission as a "struggle" and indicated that API availability would be a significant decision factor in their vendor data services investment evaluation.</w:t>
       </w:r>
     </w:p>
     <w:p>
@@ -7992,7 +7845,13 @@
         <w:rPr>
           <w:szCs w:val="20"/>
         </w:rPr>
-        <w:t>—the two largest vendors in the CPFR program. The consistency of this feedback across major vendor relationships indicates that API access is not an isolated request but a systematic preference among sophisticated vendor partners.</w:t>
+        <w:t>—the two largest vendors in the CPFR program. The consistency of this feedback across major vendor relationships indicates that API access is not an isolated request but a systematic preference among sophisticated vendor partners</w:t>
+      </w:r>
+      <w:r>
+        <w:rPr>
+          <w:szCs w:val="20"/>
+        </w:rPr>
+        <w:t>, and much simpler to deploy via CPH portal.</w:t>
       </w:r>
     </w:p>
     <w:p>
@@ -8013,7 +7872,19 @@
         <w:rPr>
           <w:szCs w:val="20"/>
         </w:rPr>
-        <w:t>Vendor feedback emphasizes portal access over advanced thresholding or signaling features for initial rollout. Self-service data access is viewed as delivering greater immediate value in both vendor-Chewy alignment and collaborative follow-up than incremental analytical sophistication. This suggests a clear implementation priority: establish reliable self-service access first, then expand analytical capabilities based on adoption patterns.</w:t>
+        <w:t>Vendor feedback emphasizes portal access over advanced thresholding or signaling features for initial rollout. Self-service data access is viewed as delivering greater immediate value in both vendor-Chewy alignment and collaborative follow-up than incremental analytical sophistication</w:t>
+      </w:r>
+      <w:r>
+        <w:rPr>
+          <w:szCs w:val="20"/>
+        </w:rPr>
+        <w:t xml:space="preserve"> (though this was a close second)</w:t>
+      </w:r>
+      <w:r>
+        <w:rPr>
+          <w:szCs w:val="20"/>
+        </w:rPr>
+        <w:t>. This suggests a clear implementation priority: establish reliable self-service access first, then expand analytical capabilities based on adoption patterns.</w:t>
       </w:r>
     </w:p>
     <w:p>
@@ -8118,7 +7989,79 @@
         <w:rPr>
           <w:szCs w:val="20"/>
         </w:rPr>
-        <w:t>Recovery cycles for PDP and fill rate issues often occur over days rather than weeks, making weekly data cadence insufficient for responsive corrective action. Daily availability is estimated to save approximately **1 hour per week** in coordination overhead per affected vendor relationship, while enabling **50% improvement in OOS recovery** for affected items.</w:t>
+        <w:t xml:space="preserve">Recovery cycles for PDP and fill rate issues often occur over days rather than weeks, making weekly data cadence insufficient for responsive corrective action. Daily availability is estimated to save approximately </w:t>
+      </w:r>
+      <w:r>
+        <w:rPr>
+          <w:b/>
+          <w:bCs/>
+          <w:szCs w:val="20"/>
+        </w:rPr>
+        <w:t xml:space="preserve">1 </w:t>
+      </w:r>
+      <w:r>
+        <w:rPr>
+          <w:b/>
+          <w:bCs/>
+          <w:szCs w:val="20"/>
+        </w:rPr>
+        <w:t xml:space="preserve">additional </w:t>
+      </w:r>
+      <w:r>
+        <w:rPr>
+          <w:b/>
+          <w:bCs/>
+          <w:szCs w:val="20"/>
+        </w:rPr>
+        <w:t>hour per</w:t>
+      </w:r>
+      <w:r>
+        <w:rPr>
+          <w:b/>
+          <w:bCs/>
+          <w:szCs w:val="20"/>
+        </w:rPr>
+        <w:t xml:space="preserve"> </w:t>
+      </w:r>
+      <w:r>
+        <w:rPr>
+          <w:b/>
+          <w:bCs/>
+          <w:szCs w:val="20"/>
+        </w:rPr>
+        <w:t>week</w:t>
+      </w:r>
+      <w:r>
+        <w:rPr>
+          <w:szCs w:val="20"/>
+        </w:rPr>
+        <w:t xml:space="preserve"> in coordination overhead per affected vendor, while enabling</w:t>
+      </w:r>
+      <w:r>
+        <w:rPr>
+          <w:szCs w:val="20"/>
+        </w:rPr>
+        <w:t xml:space="preserve"> up to a</w:t>
+      </w:r>
+      <w:r>
+        <w:rPr>
+          <w:szCs w:val="20"/>
+        </w:rPr>
+        <w:t xml:space="preserve"> </w:t>
+      </w:r>
+      <w:r>
+        <w:rPr>
+          <w:b/>
+          <w:bCs/>
+          <w:szCs w:val="20"/>
+        </w:rPr>
+        <w:t>50% improvement in OOS recovery</w:t>
+      </w:r>
+      <w:r>
+        <w:rPr>
+          <w:szCs w:val="20"/>
+        </w:rPr>
+        <w:t xml:space="preserve"> for affected items.</w:t>
       </w:r>
     </w:p>
     <w:p>
@@ -8131,35 +8074,55 @@
         <w:rPr>
           <w:szCs w:val="20"/>
         </w:rPr>
-        <w:t xml:space="preserve">While affected items represent approximately 0.1% of company-wide OOS, they trend toward outlier </w:t>
-      </w:r>
-      <w:proofErr w:type="gramStart"/>
-      <w:r>
-        <w:rPr>
-          <w:szCs w:val="20"/>
-        </w:rPr>
-        <w:t>status—</w:t>
-      </w:r>
-      <w:proofErr w:type="gramEnd"/>
-      <w:r>
-        <w:rPr>
-          <w:szCs w:val="20"/>
-        </w:rPr>
-        <w:t xml:space="preserve">suggesting the impacted inventory pool may approach 1% for the vendor </w:t>
-      </w:r>
-      <w:proofErr w:type="gramStart"/>
-      <w:r>
-        <w:rPr>
-          <w:szCs w:val="20"/>
-        </w:rPr>
-        <w:t>cohort</w:t>
-      </w:r>
-      <w:proofErr w:type="gramEnd"/>
-      <w:r>
-        <w:rPr>
-          <w:szCs w:val="20"/>
-        </w:rPr>
-        <w:t xml:space="preserve"> most likely to use daily data for rapid response.</w:t>
+        <w:t>While affected items represent</w:t>
+      </w:r>
+      <w:r>
+        <w:rPr>
+          <w:szCs w:val="20"/>
+        </w:rPr>
+        <w:t xml:space="preserve"> about</w:t>
+      </w:r>
+      <w:r>
+        <w:rPr>
+          <w:szCs w:val="20"/>
+        </w:rPr>
+        <w:t xml:space="preserve"> 0.1% of company-wide OOS, </w:t>
+      </w:r>
+      <w:r>
+        <w:rPr>
+          <w:szCs w:val="20"/>
+        </w:rPr>
+        <w:t>affected vendors—by nature—</w:t>
+      </w:r>
+      <w:r>
+        <w:rPr>
+          <w:szCs w:val="20"/>
+        </w:rPr>
+        <w:t xml:space="preserve">trend </w:t>
+      </w:r>
+      <w:r>
+        <w:rPr>
+          <w:szCs w:val="20"/>
+        </w:rPr>
+        <w:t>higher than average, s</w:t>
+      </w:r>
+      <w:r>
+        <w:rPr>
+          <w:szCs w:val="20"/>
+        </w:rPr>
+        <w:t>uggesting the impacted inventory pool may approach 1% for the vendor</w:t>
+      </w:r>
+      <w:r>
+        <w:rPr>
+          <w:szCs w:val="20"/>
+        </w:rPr>
+        <w:t xml:space="preserve">s </w:t>
+      </w:r>
+      <w:r>
+        <w:rPr>
+          <w:szCs w:val="20"/>
+        </w:rPr>
+        <w:t>most likely to use daily data for rapid response.</w:t>
       </w:r>
     </w:p>
     <w:p>
@@ -8201,21 +8164,31 @@
         <w:rPr>
           <w:szCs w:val="20"/>
         </w:rPr>
-        <w:t xml:space="preserve">: A vendor's primary vendor number receives a price increase (reflected in the active agreement). However, an obsolete vendor number tied to the same SKU—with a lower historical price—remains active but does not receive price updates. This </w:t>
-      </w:r>
-      <w:proofErr w:type="gramStart"/>
-      <w:r>
-        <w:rPr>
-          <w:szCs w:val="20"/>
-        </w:rPr>
-        <w:t>creates ordering</w:t>
-      </w:r>
-      <w:proofErr w:type="gramEnd"/>
-      <w:r>
-        <w:rPr>
-          <w:szCs w:val="20"/>
-        </w:rPr>
-        <w:t xml:space="preserve"> confusion and potential cost discrepancies.</w:t>
+        <w:t xml:space="preserve">: A vendor's primary vendor number receives a price increase (reflected in the active agreement). However, an obsolete vendor number tied to the same SKU—with a lower historical price—remains active but does not receive price updates. </w:t>
+      </w:r>
+      <w:r>
+        <w:rPr>
+          <w:szCs w:val="20"/>
+        </w:rPr>
+        <w:t xml:space="preserve">Pricing algorithms select the lower (invalid) price, </w:t>
+      </w:r>
+      <w:r>
+        <w:rPr>
+          <w:szCs w:val="20"/>
+        </w:rPr>
+        <w:t>c</w:t>
+      </w:r>
+      <w:r>
+        <w:rPr>
+          <w:szCs w:val="20"/>
+        </w:rPr>
+        <w:t>reating</w:t>
+      </w:r>
+      <w:r>
+        <w:rPr>
+          <w:szCs w:val="20"/>
+        </w:rPr>
+        <w:t xml:space="preserve"> potential discrepancies.</w:t>
       </w:r>
     </w:p>
     <w:p>
@@ -8243,7 +8216,19 @@
         <w:rPr>
           <w:szCs w:val="20"/>
         </w:rPr>
-        <w:t>Vendors typically do not know their own vendor numbers</w:t>
+        <w:t xml:space="preserve">Vendors </w:t>
+      </w:r>
+      <w:r>
+        <w:rPr>
+          <w:szCs w:val="20"/>
+        </w:rPr>
+        <w:t>all too often</w:t>
+      </w:r>
+      <w:r>
+        <w:rPr>
+          <w:szCs w:val="20"/>
+        </w:rPr>
+        <w:t xml:space="preserve"> do not know their own vendor numbers</w:t>
       </w:r>
     </w:p>
     <w:p>
@@ -8262,7 +8247,21 @@
         <w:rPr>
           <w:szCs w:val="20"/>
         </w:rPr>
-        <w:t>Vendor numbers are not easily searchable</w:t>
+        <w:t xml:space="preserve">Vendor numbers are not </w:t>
+      </w:r>
+      <w:r>
+        <w:rPr>
+          <w:b/>
+          <w:bCs/>
+          <w:szCs w:val="20"/>
+        </w:rPr>
+        <w:t>easily</w:t>
+      </w:r>
+      <w:r>
+        <w:rPr>
+          <w:szCs w:val="20"/>
+        </w:rPr>
+        <w:t xml:space="preserve"> searchable</w:t>
       </w:r>
     </w:p>
     <w:p>
@@ -8281,7 +8280,19 @@
         <w:rPr>
           <w:szCs w:val="20"/>
         </w:rPr>
-        <w:t>Portal ticket submissions lack fields for vendor number entry</w:t>
+        <w:t xml:space="preserve">Portal ticket submissions lack </w:t>
+      </w:r>
+      <w:r>
+        <w:rPr>
+          <w:szCs w:val="20"/>
+        </w:rPr>
+        <w:t xml:space="preserve">adequate </w:t>
+      </w:r>
+      <w:r>
+        <w:rPr>
+          <w:szCs w:val="20"/>
+        </w:rPr>
+        <w:t>fields for vendor number entry</w:t>
       </w:r>
     </w:p>
     <w:p>
@@ -8432,7 +8443,19 @@
         <w:rPr>
           <w:szCs w:val="20"/>
         </w:rPr>
-        <w:t>$5M documented cost avoidance case (single threshold mismatch event)</w:t>
+        <w:t>$5M documented cost avoidance case (single threshold mismatch event</w:t>
+      </w:r>
+      <w:r>
+        <w:rPr>
+          <w:szCs w:val="20"/>
+        </w:rPr>
+        <w:t>, annually</w:t>
+      </w:r>
+      <w:r>
+        <w:rPr>
+          <w:szCs w:val="20"/>
+        </w:rPr>
+        <w:t>)</w:t>
       </w:r>
     </w:p>
     <w:p>
@@ -8658,6 +8681,9 @@
         </w:rPr>
         <w:t>Segregating Portal access and Chewy TM access allows clear separation of access scopes while maintaining synchronization to single-source data.</w:t>
       </w:r>
+      <w:r>
+        <w:br w:type="page"/>
+      </w:r>
     </w:p>
     <w:p>
       <w:pPr>
@@ -8673,471 +8699,359 @@
     </w:p>
     <w:p>
       <w:pPr>
-        <w:spacing w:line="240" w:lineRule="auto"/>
-        <w:rPr>
-          <w:szCs w:val="20"/>
-        </w:rPr>
-      </w:pPr>
+        <w:pStyle w:val="Heading2"/>
+      </w:pPr>
+      <w:r>
+        <w:t xml:space="preserve">Build &amp; </w:t>
+      </w:r>
+      <w:r>
+        <w:t>Rollout Strategy</w:t>
+      </w:r>
+      <w:r>
+        <w:t>:</w:t>
+      </w:r>
+    </w:p>
+    <w:p>
+      <w:pPr>
+        <w:pStyle w:val="Heading3"/>
+      </w:pPr>
+      <w:r>
+        <w:t xml:space="preserve">The rollout will follow a </w:t>
+      </w:r>
       <w:r>
         <w:rPr>
           <w:b/>
           <w:bCs/>
-          <w:szCs w:val="20"/>
-        </w:rPr>
-        <w:br/>
-        <w:t xml:space="preserve">Build &amp; </w:t>
-      </w:r>
+        </w:rPr>
+        <w:t>phased approach</w:t>
+      </w:r>
+      <w:r>
+        <w:t xml:space="preserve"> that balances speed with control.</w:t>
+      </w:r>
+    </w:p>
+    <w:p>
+      <w:pPr>
+        <w:pStyle w:val="ListParagraph"/>
+        <w:numPr>
+          <w:ilvl w:val="0"/>
+          <w:numId w:val="21"/>
+        </w:numPr>
+        <w:tabs>
+          <w:tab w:val="left" w:pos="180"/>
+        </w:tabs>
+        <w:ind w:left="270" w:hanging="180"/>
+      </w:pPr>
       <w:r>
         <w:rPr>
           <w:b/>
           <w:bCs/>
-          <w:szCs w:val="20"/>
-        </w:rPr>
-        <w:t>Rollout Strategy</w:t>
+        </w:rPr>
+        <w:t>Phase 1</w:t>
+      </w:r>
+      <w:r>
+        <w:t xml:space="preserve"> establish</w:t>
+      </w:r>
+      <w:r>
+        <w:t>es</w:t>
+      </w:r>
+      <w:r>
+        <w:t xml:space="preserve"> the </w:t>
       </w:r>
       <w:r>
         <w:rPr>
           <w:b/>
           <w:bCs/>
-          <w:szCs w:val="20"/>
-        </w:rPr>
-        <w:t>:</w:t>
+        </w:rPr>
+        <w:t>data platform foundation</w:t>
+      </w:r>
+      <w:r>
+        <w:t xml:space="preserve"> in Snowflake and deliver internal tools for In-Stock and B.I. teams.</w:t>
       </w:r>
     </w:p>
     <w:p>
       <w:pPr>
-        <w:spacing w:after="0" w:line="240" w:lineRule="auto"/>
-        <w:rPr>
-          <w:szCs w:val="20"/>
-        </w:rPr>
-      </w:pPr>
-      <w:r>
-        <w:rPr>
-          <w:szCs w:val="20"/>
-        </w:rPr>
-        <w:t xml:space="preserve">The rollout will follow a </w:t>
-      </w:r>
+        <w:pStyle w:val="ListParagraph"/>
+        <w:numPr>
+          <w:ilvl w:val="0"/>
+          <w:numId w:val="21"/>
+        </w:numPr>
+        <w:tabs>
+          <w:tab w:val="left" w:pos="180"/>
+        </w:tabs>
+        <w:ind w:left="270" w:hanging="180"/>
+      </w:pPr>
       <w:r>
         <w:rPr>
           <w:b/>
           <w:bCs/>
-          <w:szCs w:val="20"/>
-        </w:rPr>
-        <w:t>phased approach</w:t>
-      </w:r>
-      <w:r>
-        <w:rPr>
-          <w:szCs w:val="20"/>
-        </w:rPr>
-        <w:t xml:space="preserve"> that balances speed with control.</w:t>
+        </w:rPr>
+        <w:t>Phase 2</w:t>
+      </w:r>
+      <w:r>
+        <w:t xml:space="preserve"> will extend capabilit</w:t>
+      </w:r>
+      <w:r>
+        <w:t>ies</w:t>
+      </w:r>
+      <w:r>
+        <w:t xml:space="preserve"> to the </w:t>
+      </w:r>
+      <w:r>
+        <w:rPr>
+          <w:b/>
+          <w:bCs/>
+        </w:rPr>
+        <w:t>CPFR Vendor Portal</w:t>
+      </w:r>
+      <w:r>
+        <w:t xml:space="preserve"> within Chewy Partner Hub (CPH), enabling secure vendor access and self-service.</w:t>
       </w:r>
     </w:p>
     <w:p>
       <w:pPr>
+        <w:spacing w:line="240" w:lineRule="auto"/>
+        <w:rPr>
+          <w:szCs w:val="20"/>
+        </w:rPr>
+      </w:pPr>
+      <w:r>
+        <w:rPr>
+          <w:szCs w:val="20"/>
+        </w:rPr>
+        <w:t xml:space="preserve">While these phases are sequential, </w:t>
+      </w:r>
+      <w:r>
+        <w:rPr>
+          <w:szCs w:val="20"/>
+        </w:rPr>
+        <w:t xml:space="preserve">a degree of </w:t>
+      </w:r>
+      <w:r>
+        <w:rPr>
+          <w:szCs w:val="20"/>
+        </w:rPr>
+        <w:t xml:space="preserve">overlap between late-stage Phase 1 and early-stage Phase 2 is expected and </w:t>
+      </w:r>
+      <w:r>
+        <w:rPr>
+          <w:szCs w:val="20"/>
+        </w:rPr>
+        <w:t>even desirable</w:t>
+      </w:r>
+      <w:r>
+        <w:rPr>
+          <w:szCs w:val="20"/>
+        </w:rPr>
+        <w:t>. This approach minimizes disruption and allows technical, training, and communication activities to proceed in parallel as readiness milestones are met.</w:t>
+      </w:r>
+    </w:p>
+    <w:p>
+      <w:pPr>
+        <w:pStyle w:val="Heading3"/>
+      </w:pPr>
+      <w:r>
+        <w:t>Additional measures to ensure a smooth transition:</w:t>
+      </w:r>
+    </w:p>
+    <w:p>
+      <w:pPr>
+        <w:pStyle w:val="ListParagraph"/>
         <w:numPr>
           <w:ilvl w:val="0"/>
-          <w:numId w:val="3"/>
+          <w:numId w:val="22"/>
         </w:numPr>
-        <w:spacing w:after="0" w:line="240" w:lineRule="auto"/>
-        <w:ind w:left="180" w:hanging="180"/>
-        <w:rPr>
-          <w:szCs w:val="20"/>
-        </w:rPr>
-      </w:pPr>
-      <w:r>
-        <w:rPr>
-          <w:b/>
-          <w:bCs/>
-          <w:szCs w:val="20"/>
-        </w:rPr>
-        <w:t>Phase 1</w:t>
-      </w:r>
-      <w:r>
-        <w:rPr>
-          <w:szCs w:val="20"/>
-        </w:rPr>
-        <w:t xml:space="preserve"> establish</w:t>
-      </w:r>
-      <w:r>
-        <w:rPr>
-          <w:szCs w:val="20"/>
-        </w:rPr>
-        <w:t>es</w:t>
-      </w:r>
-      <w:r>
-        <w:rPr>
-          <w:szCs w:val="20"/>
-        </w:rPr>
-        <w:t xml:space="preserve"> the </w:t>
-      </w:r>
-      <w:r>
-        <w:rPr>
-          <w:b/>
-          <w:bCs/>
-          <w:szCs w:val="20"/>
-        </w:rPr>
-        <w:t>data platform foundation</w:t>
-      </w:r>
-      <w:r>
-        <w:rPr>
-          <w:szCs w:val="20"/>
-        </w:rPr>
-        <w:t xml:space="preserve"> in Snowflake and </w:t>
-      </w:r>
-      <w:proofErr w:type="gramStart"/>
-      <w:r>
-        <w:rPr>
-          <w:szCs w:val="20"/>
-        </w:rPr>
-        <w:t>deliver</w:t>
-      </w:r>
-      <w:proofErr w:type="gramEnd"/>
-      <w:r>
-        <w:rPr>
-          <w:szCs w:val="20"/>
-        </w:rPr>
-        <w:t xml:space="preserve"> internal tools for In-Stock and B.I. teams.</w:t>
+        <w:tabs>
+          <w:tab w:val="left" w:pos="1170"/>
+        </w:tabs>
+        <w:ind w:left="270" w:hanging="180"/>
+      </w:pPr>
+      <w:r>
+        <w:t>In-Stock staff will receive pre-release training and reference documentation prior to portal enablement.</w:t>
       </w:r>
     </w:p>
     <w:p>
       <w:pPr>
+        <w:pStyle w:val="ListParagraph"/>
         <w:numPr>
           <w:ilvl w:val="0"/>
-          <w:numId w:val="3"/>
+          <w:numId w:val="22"/>
         </w:numPr>
-        <w:spacing w:after="0" w:line="240" w:lineRule="auto"/>
-        <w:ind w:left="180" w:hanging="180"/>
-        <w:rPr>
-          <w:szCs w:val="20"/>
-        </w:rPr>
-      </w:pPr>
-      <w:r>
-        <w:rPr>
-          <w:b/>
-          <w:bCs/>
-          <w:szCs w:val="20"/>
-        </w:rPr>
-        <w:t>Phase 2</w:t>
-      </w:r>
-      <w:r>
-        <w:rPr>
-          <w:szCs w:val="20"/>
-        </w:rPr>
-        <w:t xml:space="preserve"> will extend capabilit</w:t>
-      </w:r>
-      <w:r>
-        <w:rPr>
-          <w:szCs w:val="20"/>
-        </w:rPr>
-        <w:t>ies</w:t>
-      </w:r>
-      <w:r>
-        <w:rPr>
-          <w:szCs w:val="20"/>
-        </w:rPr>
-        <w:t xml:space="preserve"> to the </w:t>
-      </w:r>
-      <w:r>
-        <w:rPr>
-          <w:b/>
-          <w:bCs/>
-          <w:szCs w:val="20"/>
-        </w:rPr>
-        <w:t>CPFR Vendor Portal</w:t>
-      </w:r>
-      <w:r>
-        <w:rPr>
-          <w:szCs w:val="20"/>
-        </w:rPr>
-        <w:t xml:space="preserve"> within Chewy Partner Hub (CPH), enabling secure vendor access and self-service.</w:t>
+        <w:tabs>
+          <w:tab w:val="left" w:pos="1170"/>
+        </w:tabs>
+        <w:ind w:left="270" w:hanging="180"/>
+      </w:pPr>
+      <w:r>
+        <w:t>Early rollout will focus on a smaller initial vendor group</w:t>
+      </w:r>
+      <w:r>
+        <w:t xml:space="preserve"> (e.g. Tier 1 vendors followed by Tier 2, etc.)</w:t>
+      </w:r>
+      <w:r>
+        <w:t>, allowing Chewy to validate workflows and resolve any early issues before broad release.</w:t>
       </w:r>
     </w:p>
     <w:p>
       <w:pPr>
-        <w:spacing w:line="240" w:lineRule="auto"/>
-        <w:rPr>
-          <w:szCs w:val="20"/>
-        </w:rPr>
-      </w:pPr>
-      <w:r>
-        <w:rPr>
-          <w:szCs w:val="20"/>
-        </w:rPr>
-        <w:t xml:space="preserve">While these phases are sequential, </w:t>
-      </w:r>
-      <w:r>
-        <w:rPr>
-          <w:szCs w:val="20"/>
-        </w:rPr>
-        <w:t xml:space="preserve">a degree of </w:t>
-      </w:r>
-      <w:r>
-        <w:rPr>
-          <w:szCs w:val="20"/>
-        </w:rPr>
-        <w:t xml:space="preserve">overlap between late-stage Phase 1 and early-stage Phase 2 is expected and </w:t>
-      </w:r>
-      <w:r>
-        <w:rPr>
-          <w:szCs w:val="20"/>
-        </w:rPr>
-        <w:t>even desirable</w:t>
-      </w:r>
-      <w:r>
-        <w:rPr>
-          <w:szCs w:val="20"/>
-        </w:rPr>
-        <w:t>. This approach minimizes disruption and allows technical, training, and communication activities to proceed in parallel as readiness milestones are met.</w:t>
+        <w:pStyle w:val="ListParagraph"/>
+        <w:numPr>
+          <w:ilvl w:val="0"/>
+          <w:numId w:val="22"/>
+        </w:numPr>
+        <w:tabs>
+          <w:tab w:val="left" w:pos="1170"/>
+        </w:tabs>
+        <w:ind w:left="270" w:hanging="180"/>
+      </w:pPr>
+      <w:r>
+        <w:t>Lessons learned from this initial onboarding will inform subsequent vendor activation waves.</w:t>
       </w:r>
     </w:p>
     <w:p>
       <w:pPr>
-        <w:spacing w:after="0" w:line="240" w:lineRule="auto"/>
-        <w:rPr>
-          <w:szCs w:val="20"/>
-        </w:rPr>
-      </w:pPr>
-      <w:r>
-        <w:rPr>
-          <w:szCs w:val="20"/>
-        </w:rPr>
-        <w:t>Additional measures to ensure a smooth transition:</w:t>
+        <w:pStyle w:val="Heading2"/>
+      </w:pPr>
+      <w:r>
+        <w:t>Communication Strategy</w:t>
+      </w:r>
+      <w:r>
+        <w:t>:</w:t>
       </w:r>
     </w:p>
     <w:p>
       <w:pPr>
+        <w:spacing w:after="0" w:line="240" w:lineRule="auto"/>
+        <w:rPr>
+          <w:szCs w:val="20"/>
+        </w:rPr>
+      </w:pPr>
+      <w:r>
+        <w:rPr>
+          <w:szCs w:val="20"/>
+        </w:rPr>
+        <w:t>Throughout build and rollout, progress and reference materials will be tracked in a shared collaboration space (e.g., Confluence). Communication to internal and external users will be staged to align with the two primary phases:</w:t>
+      </w:r>
+    </w:p>
+    <w:p>
+      <w:pPr>
+        <w:pStyle w:val="ListParagraph"/>
         <w:numPr>
           <w:ilvl w:val="0"/>
-          <w:numId w:val="3"/>
+          <w:numId w:val="23"/>
         </w:numPr>
-        <w:spacing w:after="0" w:line="240" w:lineRule="auto"/>
-        <w:ind w:left="180" w:hanging="180"/>
-        <w:rPr>
-          <w:szCs w:val="20"/>
-        </w:rPr>
-      </w:pPr>
-      <w:r>
-        <w:rPr>
-          <w:szCs w:val="20"/>
-        </w:rPr>
-        <w:t>In-Stock staff will receive pre-release training and reference documentation prior to portal enablement.</w:t>
+        <w:ind w:left="270" w:hanging="180"/>
+      </w:pPr>
+      <w:r>
+        <w:t>Pre-launch notifications:</w:t>
+      </w:r>
+      <w:r>
+        <w:t xml:space="preserve"> sent 30 days prior to each rollout milestone, specifying go-live timing and hypercare period.</w:t>
       </w:r>
     </w:p>
     <w:p>
       <w:pPr>
+        <w:pStyle w:val="ListParagraph"/>
         <w:numPr>
           <w:ilvl w:val="0"/>
-          <w:numId w:val="3"/>
+          <w:numId w:val="23"/>
         </w:numPr>
-        <w:spacing w:after="0" w:line="240" w:lineRule="auto"/>
-        <w:ind w:left="180" w:hanging="180"/>
-        <w:rPr>
-          <w:szCs w:val="20"/>
-        </w:rPr>
-      </w:pPr>
-      <w:r>
-        <w:rPr>
-          <w:szCs w:val="20"/>
-        </w:rPr>
-        <w:t>Early rollout will focus on a smaller initial vendor group</w:t>
-      </w:r>
-      <w:r>
-        <w:rPr>
-          <w:szCs w:val="20"/>
-        </w:rPr>
-        <w:t xml:space="preserve"> (e.g. Tier 1 vendors followed by Tier 2, etc.)</w:t>
-      </w:r>
-      <w:r>
-        <w:rPr>
-          <w:szCs w:val="20"/>
-        </w:rPr>
-        <w:t>, allowing Chewy to validate workflows and resolve any early issues before broad release.</w:t>
+        <w:ind w:left="270" w:hanging="180"/>
+      </w:pPr>
+      <w:r>
+        <w:t>Orientation sessions:</w:t>
+      </w:r>
+      <w:r>
+        <w:t xml:space="preserve"> offered for internal users and early vendor adopters during the hypercare window (≈ 30 days post-launch). Additional sessions may be added based on adoption needs.</w:t>
       </w:r>
     </w:p>
     <w:p>
       <w:pPr>
+        <w:pStyle w:val="ListParagraph"/>
         <w:numPr>
           <w:ilvl w:val="0"/>
-          <w:numId w:val="3"/>
+          <w:numId w:val="23"/>
         </w:numPr>
-        <w:spacing w:after="0" w:line="240" w:lineRule="auto"/>
-        <w:ind w:left="180" w:hanging="180"/>
-        <w:rPr>
-          <w:szCs w:val="20"/>
-        </w:rPr>
-      </w:pPr>
-      <w:r>
-        <w:rPr>
-          <w:szCs w:val="20"/>
-        </w:rPr>
-        <w:t>Lessons learned from this initial onboarding will inform subsequent vendor activation waves.</w:t>
+        <w:ind w:left="270" w:hanging="180"/>
+      </w:pPr>
+      <w:r>
+        <w:t>Awareness updates:</w:t>
+      </w:r>
+      <w:r>
+        <w:t xml:space="preserve"> periodic “coming soon” highlights during development to prepare teams for upcoming functionality.</w:t>
       </w:r>
     </w:p>
     <w:p>
       <w:pPr>
-        <w:spacing w:line="240" w:lineRule="auto"/>
-        <w:rPr>
-          <w:b/>
-          <w:bCs/>
-          <w:szCs w:val="20"/>
-        </w:rPr>
-      </w:pPr>
-      <w:r>
-        <w:rPr>
-          <w:b/>
-          <w:bCs/>
-          <w:szCs w:val="20"/>
-        </w:rPr>
-        <w:t>Communication Strategy</w:t>
-      </w:r>
-      <w:r>
-        <w:rPr>
-          <w:b/>
-          <w:bCs/>
-          <w:szCs w:val="20"/>
-        </w:rPr>
+        <w:pStyle w:val="Heading2"/>
+      </w:pPr>
+      <w:r>
+        <w:t>Hypercare</w:t>
+      </w:r>
+      <w:r>
         <w:t>:</w:t>
       </w:r>
     </w:p>
     <w:p>
       <w:pPr>
-        <w:spacing w:after="0" w:line="240" w:lineRule="auto"/>
-        <w:rPr>
-          <w:szCs w:val="20"/>
-        </w:rPr>
-      </w:pPr>
-      <w:r>
-        <w:rPr>
-          <w:szCs w:val="20"/>
-        </w:rPr>
-        <w:t xml:space="preserve">Throughout build and rollout, progress and reference materials will be tracked in a shared collaboration space (e.g., Confluence). Communication </w:t>
-      </w:r>
-      <w:proofErr w:type="gramStart"/>
-      <w:r>
-        <w:rPr>
-          <w:szCs w:val="20"/>
-        </w:rPr>
-        <w:t>to</w:t>
-      </w:r>
-      <w:proofErr w:type="gramEnd"/>
-      <w:r>
-        <w:rPr>
-          <w:szCs w:val="20"/>
-        </w:rPr>
-        <w:t xml:space="preserve"> internal and external users will be staged to align with the two primary phases:</w:t>
+        <w:pStyle w:val="ListParagraph"/>
+        <w:numPr>
+          <w:ilvl w:val="0"/>
+          <w:numId w:val="24"/>
+        </w:numPr>
+        <w:ind w:left="270" w:hanging="180"/>
+      </w:pPr>
+      <w:r>
+        <w:t>A defined period of elevated service attention will follow each rollout milestone to ensure stable adoption</w:t>
+      </w:r>
+      <w:r>
+        <w:t>:</w:t>
       </w:r>
     </w:p>
     <w:p>
       <w:pPr>
+        <w:pStyle w:val="ListParagraph"/>
         <w:numPr>
           <w:ilvl w:val="0"/>
-          <w:numId w:val="3"/>
+          <w:numId w:val="24"/>
         </w:numPr>
-        <w:spacing w:after="0" w:line="240" w:lineRule="auto"/>
-        <w:ind w:left="180" w:hanging="180"/>
-        <w:rPr>
-          <w:szCs w:val="20"/>
-        </w:rPr>
-      </w:pPr>
-      <w:r>
-        <w:rPr>
-          <w:szCs w:val="20"/>
-        </w:rPr>
-        <w:t xml:space="preserve">Pre-launch </w:t>
-      </w:r>
-      <w:proofErr w:type="gramStart"/>
-      <w:r>
-        <w:rPr>
-          <w:szCs w:val="20"/>
-        </w:rPr>
-        <w:t>notifications:</w:t>
-      </w:r>
-      <w:proofErr w:type="gramEnd"/>
-      <w:r>
-        <w:rPr>
-          <w:szCs w:val="20"/>
-        </w:rPr>
-        <w:t xml:space="preserve"> sent 30 days prior to each rollout milestone, specifying go-live timing and hypercare period.</w:t>
+        <w:ind w:left="270" w:hanging="180"/>
+      </w:pPr>
+      <w:r>
+        <w:t>Externally, hypercare maintains Chewy’s commitment to partnership by providing responsive support and encouraging early adoption success.</w:t>
       </w:r>
     </w:p>
     <w:p>
       <w:pPr>
+        <w:pStyle w:val="ListParagraph"/>
         <w:numPr>
           <w:ilvl w:val="0"/>
-          <w:numId w:val="3"/>
+          <w:numId w:val="24"/>
         </w:numPr>
-        <w:spacing w:after="0" w:line="240" w:lineRule="auto"/>
-        <w:ind w:left="180" w:hanging="180"/>
-        <w:rPr>
-          <w:szCs w:val="20"/>
-        </w:rPr>
-      </w:pPr>
-      <w:r>
-        <w:rPr>
-          <w:szCs w:val="20"/>
-        </w:rPr>
-        <w:t>Orientation sessions:</w:t>
-      </w:r>
-      <w:r>
-        <w:rPr>
-          <w:szCs w:val="20"/>
-        </w:rPr>
-        <w:t xml:space="preserve"> offered for internal users and early vendor adopters during the hypercare window (≈ 30 days post-launch). Additional sessions may be added based on adoption needs.</w:t>
+        <w:ind w:left="270" w:hanging="180"/>
+      </w:pPr>
+      <w:r>
+        <w:t xml:space="preserve">Internally, it delivers fast feedback loops </w:t>
+      </w:r>
+      <w:r>
+        <w:t>for</w:t>
+      </w:r>
+      <w:r>
+        <w:t xml:space="preserve"> support and engineering teams to implement quick fixes and optimizations.</w:t>
       </w:r>
     </w:p>
     <w:p>
       <w:pPr>
-        <w:numPr>
-          <w:ilvl w:val="0"/>
-          <w:numId w:val="3"/>
-        </w:numPr>
-        <w:spacing w:after="0" w:line="240" w:lineRule="auto"/>
-        <w:ind w:left="180" w:hanging="180"/>
-        <w:rPr>
-          <w:szCs w:val="20"/>
-        </w:rPr>
-      </w:pPr>
-      <w:r>
-        <w:rPr>
-          <w:szCs w:val="20"/>
-        </w:rPr>
-        <w:t>Awareness updates:</w:t>
-      </w:r>
-      <w:r>
-        <w:rPr>
-          <w:szCs w:val="20"/>
-        </w:rPr>
-        <w:t xml:space="preserve"> periodic “coming soon” highlights during development to prepare teams for upcoming functionality.</w:t>
+        <w:pStyle w:val="Heading2"/>
+      </w:pPr>
+      <w:r>
+        <w:t>Email Backup</w:t>
+      </w:r>
+      <w:r>
+        <w:t>:</w:t>
       </w:r>
     </w:p>
     <w:p>
       <w:pPr>
-        <w:spacing w:line="240" w:lineRule="auto"/>
-        <w:rPr>
-          <w:b/>
-          <w:bCs/>
-          <w:szCs w:val="20"/>
-        </w:rPr>
-      </w:pPr>
-      <w:r>
-        <w:rPr>
-          <w:b/>
-          <w:bCs/>
-          <w:szCs w:val="20"/>
-        </w:rPr>
-        <w:t>Hypercare</w:t>
-      </w:r>
-      <w:r>
-        <w:rPr>
-          <w:b/>
-          <w:bCs/>
-          <w:szCs w:val="20"/>
-        </w:rPr>
-        <w:t>:</w:t>
-      </w:r>
-    </w:p>
-    <w:p>
-      <w:pPr>
         <w:spacing w:after="0" w:line="240" w:lineRule="auto"/>
         <w:rPr>
           <w:szCs w:val="20"/>
@@ -9147,102 +9061,6 @@
         <w:rPr>
           <w:szCs w:val="20"/>
         </w:rPr>
-        <w:t>A defined period of elevated service attention will follow each rollout milestone to ensure stable adoption</w:t>
-      </w:r>
-      <w:r>
-        <w:rPr>
-          <w:szCs w:val="20"/>
-        </w:rPr>
-        <w:t>:</w:t>
-      </w:r>
-    </w:p>
-    <w:p>
-      <w:pPr>
-        <w:numPr>
-          <w:ilvl w:val="0"/>
-          <w:numId w:val="3"/>
-        </w:numPr>
-        <w:spacing w:after="0" w:line="240" w:lineRule="auto"/>
-        <w:ind w:left="180" w:hanging="180"/>
-        <w:rPr>
-          <w:szCs w:val="20"/>
-        </w:rPr>
-      </w:pPr>
-      <w:r>
-        <w:rPr>
-          <w:szCs w:val="20"/>
-        </w:rPr>
-        <w:t>Externally, hypercare maintains Chewy’s commitment to partnership by providing responsive support and encouraging early adoption success.</w:t>
-      </w:r>
-    </w:p>
-    <w:p>
-      <w:pPr>
-        <w:numPr>
-          <w:ilvl w:val="0"/>
-          <w:numId w:val="3"/>
-        </w:numPr>
-        <w:spacing w:after="0" w:line="240" w:lineRule="auto"/>
-        <w:ind w:left="180" w:hanging="180"/>
-        <w:rPr>
-          <w:szCs w:val="20"/>
-        </w:rPr>
-      </w:pPr>
-      <w:r>
-        <w:rPr>
-          <w:szCs w:val="20"/>
-        </w:rPr>
-        <w:t xml:space="preserve">Internally, it delivers fast feedback loops </w:t>
-      </w:r>
-      <w:r>
-        <w:rPr>
-          <w:szCs w:val="20"/>
-        </w:rPr>
-        <w:t>for</w:t>
-      </w:r>
-      <w:r>
-        <w:rPr>
-          <w:szCs w:val="20"/>
-        </w:rPr>
-        <w:t xml:space="preserve"> support and engineering teams to implement quick fixes and optimizations.</w:t>
-      </w:r>
-    </w:p>
-    <w:p>
-      <w:pPr>
-        <w:spacing w:line="240" w:lineRule="auto"/>
-        <w:rPr>
-          <w:b/>
-          <w:bCs/>
-          <w:szCs w:val="20"/>
-        </w:rPr>
-      </w:pPr>
-      <w:r>
-        <w:rPr>
-          <w:b/>
-          <w:bCs/>
-          <w:szCs w:val="20"/>
-        </w:rPr>
-        <w:t>Email Backup</w:t>
-      </w:r>
-      <w:r>
-        <w:rPr>
-          <w:b/>
-          <w:bCs/>
-          <w:szCs w:val="20"/>
-        </w:rPr>
-        <w:t>:</w:t>
-      </w:r>
-    </w:p>
-    <w:p>
-      <w:pPr>
-        <w:spacing w:after="0" w:line="240" w:lineRule="auto"/>
-        <w:rPr>
-          <w:szCs w:val="20"/>
-        </w:rPr>
-      </w:pPr>
-      <w:r>
-        <w:rPr>
-          <w:szCs w:val="20"/>
-        </w:rPr>
         <w:t>A</w:t>
       </w:r>
       <w:r>
@@ -9303,21 +9121,7 @@
         <w:rPr>
           <w:szCs w:val="20"/>
         </w:rPr>
-        <w:t xml:space="preserve"> This will be activated at portal rollout to send the same data-view shown to the vendor in the portal based on the metric configuration chosen by the vendor’s ISM and selections the vendor makes in the portal for their recipients. Legacy email automation will be available as a back-up facility for CPFR reporting during </w:t>
-      </w:r>
-      <w:proofErr w:type="gramStart"/>
-      <w:r>
-        <w:rPr>
-          <w:szCs w:val="20"/>
-        </w:rPr>
-        <w:t>rollout, but</w:t>
-      </w:r>
-      <w:proofErr w:type="gramEnd"/>
-      <w:r>
-        <w:rPr>
-          <w:szCs w:val="20"/>
-        </w:rPr>
-        <w:t xml:space="preserve"> will be gradually deactivated in favor of portal-based systems. </w:t>
+        <w:t xml:space="preserve"> This will be activated at portal rollout to send the same data-view shown to the vendor in the portal based on the metric configuration chosen by the vendor’s ISM and selections the vendor makes in the portal for their recipients. Legacy email automation will be available as a back-up facility for CPFR reporting during rollout, but will be gradually deactivated in favor of portal-based systems. </w:t>
       </w:r>
     </w:p>
     <w:sectPr>
@@ -9575,6 +9379,7 @@
         <w:docPartUnique/>
       </w:docPartObj>
     </w:sdtPr>
+    <w:sdtEndPr/>
     <w:sdtContent>
       <w:p>
         <w:pPr>
@@ -9648,6 +9453,119 @@
 <file path=word/numbering.xml><?xml version="1.0" encoding="utf-8"?>
 <w:numbering xmlns:wpc="http://schemas.microsoft.com/office/word/2010/wordprocessingCanvas" xmlns:cx="http://schemas.microsoft.com/office/drawing/2014/chartex" xmlns:cx1="http://schemas.microsoft.com/office/drawing/2015/9/8/chartex" xmlns:cx2="http://schemas.microsoft.com/office/drawing/2015/10/21/chartex" xmlns:cx3="http://schemas.microsoft.com/office/drawing/2016/5/9/chartex" xmlns:cx4="http://schemas.microsoft.com/office/drawing/2016/5/10/chartex" xmlns:cx5="http://schemas.microsoft.com/office/drawing/2016/5/11/chartex" xmlns:cx6="http://schemas.microsoft.com/office/drawing/2016/5/12/chartex" xmlns:cx7="http://schemas.microsoft.com/office/drawing/2016/5/13/chartex" xmlns:cx8="http://schemas.microsoft.com/office/drawing/2016/5/14/chartex" xmlns:mc="http://schemas.openxmlformats.org/markup-compatibility/2006" xmlns:aink="http://schemas.microsoft.com/office/drawing/2016/ink" xmlns:am3d="http://schemas.microsoft.com/office/drawing/2017/model3d" xmlns:o="urn:schemas-microsoft-com:office:office" xmlns:oel="http://schemas.microsoft.com/office/2019/extlst" xmlns:r="http://schemas.openxmlformats.org/officeDocument/2006/relationships" xmlns:m="http://schemas.openxmlformats.org/officeDocument/2006/math" xmlns:v="urn:schemas-microsoft-com:vml" xmlns:wp14="http://schemas.microsoft.com/office/word/2010/wordprocessingDrawing" xmlns:wp="http://schemas.openxmlformats.org/drawingml/2006/wordprocessingDrawing" xmlns:w10="urn:schemas-microsoft-com:office:word" xmlns:w="http://schemas.openxmlformats.org/wordprocessingml/2006/main" xmlns:w14="http://schemas.microsoft.com/office/word/2010/wordml" xmlns:w15="http://schemas.microsoft.com/office/word/2012/wordml" xmlns:w16cex="http://schemas.microsoft.com/office/word/2018/wordml/cex" xmlns:w16cid="http://schemas.microsoft.com/office/word/2016/wordml/cid" xmlns:w16="http://schemas.microsoft.com/office/word/2018/wordml" xmlns:w16du="http://schemas.microsoft.com/office/word/2023/wordml/word16du" xmlns:w16sdtdh="http://schemas.microsoft.com/office/word/2020/wordml/sdtdatahash" xmlns:w16sdtfl="http://schemas.microsoft.com/office/word/2024/wordml/sdtformatlock" xmlns:w16se="http://schemas.microsoft.com/office/word/2015/wordml/symex" xmlns:wpg="http://schemas.microsoft.com/office/word/2010/wordprocessingGroup" xmlns:wpi="http://schemas.microsoft.com/office/word/2010/wordprocessingInk" xmlns:wne="http://schemas.microsoft.com/office/word/2006/wordml" xmlns:wps="http://schemas.microsoft.com/office/word/2010/wordprocessingShape" mc:Ignorable="w14 w15 w16se w16cid w16 w16cex w16sdtdh w16sdtfl w16du wp14">
   <w:abstractNum w:abstractNumId="0" w15:restartNumberingAfterBreak="0">
+    <w:nsid w:val="00480595"/>
+    <w:multiLevelType w:val="hybridMultilevel"/>
+    <w:tmpl w:val="B838F37A"/>
+    <w:lvl w:ilvl="0" w:tplc="04090001">
+      <w:start w:val="1"/>
+      <w:numFmt w:val="bullet"/>
+      <w:lvlText w:val=""/>
+      <w:lvlJc w:val="left"/>
+      <w:pPr>
+        <w:ind w:left="720" w:hanging="360"/>
+      </w:pPr>
+      <w:rPr>
+        <w:rFonts w:ascii="Symbol" w:hAnsi="Symbol" w:hint="default"/>
+      </w:rPr>
+    </w:lvl>
+    <w:lvl w:ilvl="1" w:tplc="04090003" w:tentative="1">
+      <w:start w:val="1"/>
+      <w:numFmt w:val="bullet"/>
+      <w:lvlText w:val="o"/>
+      <w:lvlJc w:val="left"/>
+      <w:pPr>
+        <w:ind w:left="1440" w:hanging="360"/>
+      </w:pPr>
+      <w:rPr>
+        <w:rFonts w:ascii="Courier New" w:hAnsi="Courier New" w:cs="Courier New" w:hint="default"/>
+      </w:rPr>
+    </w:lvl>
+    <w:lvl w:ilvl="2" w:tplc="04090005" w:tentative="1">
+      <w:start w:val="1"/>
+      <w:numFmt w:val="bullet"/>
+      <w:lvlText w:val=""/>
+      <w:lvlJc w:val="left"/>
+      <w:pPr>
+        <w:ind w:left="2160" w:hanging="360"/>
+      </w:pPr>
+      <w:rPr>
+        <w:rFonts w:ascii="Wingdings" w:hAnsi="Wingdings" w:hint="default"/>
+      </w:rPr>
+    </w:lvl>
+    <w:lvl w:ilvl="3" w:tplc="04090001" w:tentative="1">
+      <w:start w:val="1"/>
+      <w:numFmt w:val="bullet"/>
+      <w:lvlText w:val=""/>
+      <w:lvlJc w:val="left"/>
+      <w:pPr>
+        <w:ind w:left="2880" w:hanging="360"/>
+      </w:pPr>
+      <w:rPr>
+        <w:rFonts w:ascii="Symbol" w:hAnsi="Symbol" w:hint="default"/>
+      </w:rPr>
+    </w:lvl>
+    <w:lvl w:ilvl="4" w:tplc="04090003" w:tentative="1">
+      <w:start w:val="1"/>
+      <w:numFmt w:val="bullet"/>
+      <w:lvlText w:val="o"/>
+      <w:lvlJc w:val="left"/>
+      <w:pPr>
+        <w:ind w:left="3600" w:hanging="360"/>
+      </w:pPr>
+      <w:rPr>
+        <w:rFonts w:ascii="Courier New" w:hAnsi="Courier New" w:cs="Courier New" w:hint="default"/>
+      </w:rPr>
+    </w:lvl>
+    <w:lvl w:ilvl="5" w:tplc="04090005" w:tentative="1">
+      <w:start w:val="1"/>
+      <w:numFmt w:val="bullet"/>
+      <w:lvlText w:val=""/>
+      <w:lvlJc w:val="left"/>
+      <w:pPr>
+        <w:ind w:left="4320" w:hanging="360"/>
+      </w:pPr>
+      <w:rPr>
+        <w:rFonts w:ascii="Wingdings" w:hAnsi="Wingdings" w:hint="default"/>
+      </w:rPr>
+    </w:lvl>
+    <w:lvl w:ilvl="6" w:tplc="04090001" w:tentative="1">
+      <w:start w:val="1"/>
+      <w:numFmt w:val="bullet"/>
+      <w:lvlText w:val=""/>
+      <w:lvlJc w:val="left"/>
+      <w:pPr>
+        <w:ind w:left="5040" w:hanging="360"/>
+      </w:pPr>
+      <w:rPr>
+        <w:rFonts w:ascii="Symbol" w:hAnsi="Symbol" w:hint="default"/>
+      </w:rPr>
+    </w:lvl>
+    <w:lvl w:ilvl="7" w:tplc="04090003" w:tentative="1">
+      <w:start w:val="1"/>
+      <w:numFmt w:val="bullet"/>
+      <w:lvlText w:val="o"/>
+      <w:lvlJc w:val="left"/>
+      <w:pPr>
+        <w:ind w:left="5760" w:hanging="360"/>
+      </w:pPr>
+      <w:rPr>
+        <w:rFonts w:ascii="Courier New" w:hAnsi="Courier New" w:cs="Courier New" w:hint="default"/>
+      </w:rPr>
+    </w:lvl>
+    <w:lvl w:ilvl="8" w:tplc="04090005" w:tentative="1">
+      <w:start w:val="1"/>
+      <w:numFmt w:val="bullet"/>
+      <w:lvlText w:val=""/>
+      <w:lvlJc w:val="left"/>
+      <w:pPr>
+        <w:ind w:left="6480" w:hanging="360"/>
+      </w:pPr>
+      <w:rPr>
+        <w:rFonts w:ascii="Wingdings" w:hAnsi="Wingdings" w:hint="default"/>
+      </w:rPr>
+    </w:lvl>
+  </w:abstractNum>
+  <w:abstractNum w:abstractNumId="1" w15:restartNumberingAfterBreak="0">
     <w:nsid w:val="037D07AA"/>
     <w:multiLevelType w:val="hybridMultilevel"/>
     <w:tmpl w:val="747C4162"/>
@@ -9760,7 +9678,7 @@
       </w:rPr>
     </w:lvl>
   </w:abstractNum>
-  <w:abstractNum w:abstractNumId="1" w15:restartNumberingAfterBreak="0">
+  <w:abstractNum w:abstractNumId="2" w15:restartNumberingAfterBreak="0">
     <w:nsid w:val="05EF64E3"/>
     <w:multiLevelType w:val="hybridMultilevel"/>
     <w:tmpl w:val="605E66CE"/>
@@ -9873,7 +9791,7 @@
       </w:rPr>
     </w:lvl>
   </w:abstractNum>
-  <w:abstractNum w:abstractNumId="2" w15:restartNumberingAfterBreak="0">
+  <w:abstractNum w:abstractNumId="3" w15:restartNumberingAfterBreak="0">
     <w:nsid w:val="070F6D3E"/>
     <w:multiLevelType w:val="hybridMultilevel"/>
     <w:tmpl w:val="872E65DE"/>
@@ -9986,7 +9904,7 @@
       </w:rPr>
     </w:lvl>
   </w:abstractNum>
-  <w:abstractNum w:abstractNumId="3" w15:restartNumberingAfterBreak="0">
+  <w:abstractNum w:abstractNumId="4" w15:restartNumberingAfterBreak="0">
     <w:nsid w:val="12CD7077"/>
     <w:multiLevelType w:val="hybridMultilevel"/>
     <w:tmpl w:val="BA9430B0"/>
@@ -10099,7 +10017,7 @@
       </w:rPr>
     </w:lvl>
   </w:abstractNum>
-  <w:abstractNum w:abstractNumId="4" w15:restartNumberingAfterBreak="0">
+  <w:abstractNum w:abstractNumId="5" w15:restartNumberingAfterBreak="0">
     <w:nsid w:val="13C80335"/>
     <w:multiLevelType w:val="hybridMultilevel"/>
     <w:tmpl w:val="81E47C60"/>
@@ -10211,7 +10129,7 @@
       </w:rPr>
     </w:lvl>
   </w:abstractNum>
-  <w:abstractNum w:abstractNumId="5" w15:restartNumberingAfterBreak="0">
+  <w:abstractNum w:abstractNumId="6" w15:restartNumberingAfterBreak="0">
     <w:nsid w:val="15C54D45"/>
     <w:multiLevelType w:val="hybridMultilevel"/>
     <w:tmpl w:val="172096F4"/>
@@ -10324,7 +10242,7 @@
       </w:rPr>
     </w:lvl>
   </w:abstractNum>
-  <w:abstractNum w:abstractNumId="6" w15:restartNumberingAfterBreak="0">
+  <w:abstractNum w:abstractNumId="7" w15:restartNumberingAfterBreak="0">
     <w:nsid w:val="257A69AB"/>
     <w:multiLevelType w:val="hybridMultilevel"/>
     <w:tmpl w:val="DBE2FEB0"/>
@@ -10437,7 +10355,7 @@
       </w:rPr>
     </w:lvl>
   </w:abstractNum>
-  <w:abstractNum w:abstractNumId="7" w15:restartNumberingAfterBreak="0">
+  <w:abstractNum w:abstractNumId="8" w15:restartNumberingAfterBreak="0">
     <w:nsid w:val="304752C9"/>
     <w:multiLevelType w:val="hybridMultilevel"/>
     <w:tmpl w:val="508215DE"/>
@@ -10550,7 +10468,7 @@
       </w:rPr>
     </w:lvl>
   </w:abstractNum>
-  <w:abstractNum w:abstractNumId="8" w15:restartNumberingAfterBreak="0">
+  <w:abstractNum w:abstractNumId="9" w15:restartNumberingAfterBreak="0">
     <w:nsid w:val="34D75E87"/>
     <w:multiLevelType w:val="hybridMultilevel"/>
     <w:tmpl w:val="5E72AB7C"/>
@@ -10663,7 +10581,120 @@
       </w:rPr>
     </w:lvl>
   </w:abstractNum>
-  <w:abstractNum w:abstractNumId="9" w15:restartNumberingAfterBreak="0">
+  <w:abstractNum w:abstractNumId="10" w15:restartNumberingAfterBreak="0">
+    <w:nsid w:val="434B4A21"/>
+    <w:multiLevelType w:val="hybridMultilevel"/>
+    <w:tmpl w:val="5688F572"/>
+    <w:lvl w:ilvl="0" w:tplc="04090001">
+      <w:start w:val="1"/>
+      <w:numFmt w:val="bullet"/>
+      <w:lvlText w:val=""/>
+      <w:lvlJc w:val="left"/>
+      <w:pPr>
+        <w:ind w:left="720" w:hanging="360"/>
+      </w:pPr>
+      <w:rPr>
+        <w:rFonts w:ascii="Symbol" w:hAnsi="Symbol" w:hint="default"/>
+      </w:rPr>
+    </w:lvl>
+    <w:lvl w:ilvl="1" w:tplc="04090003" w:tentative="1">
+      <w:start w:val="1"/>
+      <w:numFmt w:val="bullet"/>
+      <w:lvlText w:val="o"/>
+      <w:lvlJc w:val="left"/>
+      <w:pPr>
+        <w:ind w:left="1440" w:hanging="360"/>
+      </w:pPr>
+      <w:rPr>
+        <w:rFonts w:ascii="Courier New" w:hAnsi="Courier New" w:cs="Courier New" w:hint="default"/>
+      </w:rPr>
+    </w:lvl>
+    <w:lvl w:ilvl="2" w:tplc="04090005" w:tentative="1">
+      <w:start w:val="1"/>
+      <w:numFmt w:val="bullet"/>
+      <w:lvlText w:val=""/>
+      <w:lvlJc w:val="left"/>
+      <w:pPr>
+        <w:ind w:left="2160" w:hanging="360"/>
+      </w:pPr>
+      <w:rPr>
+        <w:rFonts w:ascii="Wingdings" w:hAnsi="Wingdings" w:hint="default"/>
+      </w:rPr>
+    </w:lvl>
+    <w:lvl w:ilvl="3" w:tplc="04090001" w:tentative="1">
+      <w:start w:val="1"/>
+      <w:numFmt w:val="bullet"/>
+      <w:lvlText w:val=""/>
+      <w:lvlJc w:val="left"/>
+      <w:pPr>
+        <w:ind w:left="2880" w:hanging="360"/>
+      </w:pPr>
+      <w:rPr>
+        <w:rFonts w:ascii="Symbol" w:hAnsi="Symbol" w:hint="default"/>
+      </w:rPr>
+    </w:lvl>
+    <w:lvl w:ilvl="4" w:tplc="04090003" w:tentative="1">
+      <w:start w:val="1"/>
+      <w:numFmt w:val="bullet"/>
+      <w:lvlText w:val="o"/>
+      <w:lvlJc w:val="left"/>
+      <w:pPr>
+        <w:ind w:left="3600" w:hanging="360"/>
+      </w:pPr>
+      <w:rPr>
+        <w:rFonts w:ascii="Courier New" w:hAnsi="Courier New" w:cs="Courier New" w:hint="default"/>
+      </w:rPr>
+    </w:lvl>
+    <w:lvl w:ilvl="5" w:tplc="04090005" w:tentative="1">
+      <w:start w:val="1"/>
+      <w:numFmt w:val="bullet"/>
+      <w:lvlText w:val=""/>
+      <w:lvlJc w:val="left"/>
+      <w:pPr>
+        <w:ind w:left="4320" w:hanging="360"/>
+      </w:pPr>
+      <w:rPr>
+        <w:rFonts w:ascii="Wingdings" w:hAnsi="Wingdings" w:hint="default"/>
+      </w:rPr>
+    </w:lvl>
+    <w:lvl w:ilvl="6" w:tplc="04090001" w:tentative="1">
+      <w:start w:val="1"/>
+      <w:numFmt w:val="bullet"/>
+      <w:lvlText w:val=""/>
+      <w:lvlJc w:val="left"/>
+      <w:pPr>
+        <w:ind w:left="5040" w:hanging="360"/>
+      </w:pPr>
+      <w:rPr>
+        <w:rFonts w:ascii="Symbol" w:hAnsi="Symbol" w:hint="default"/>
+      </w:rPr>
+    </w:lvl>
+    <w:lvl w:ilvl="7" w:tplc="04090003" w:tentative="1">
+      <w:start w:val="1"/>
+      <w:numFmt w:val="bullet"/>
+      <w:lvlText w:val="o"/>
+      <w:lvlJc w:val="left"/>
+      <w:pPr>
+        <w:ind w:left="5760" w:hanging="360"/>
+      </w:pPr>
+      <w:rPr>
+        <w:rFonts w:ascii="Courier New" w:hAnsi="Courier New" w:cs="Courier New" w:hint="default"/>
+      </w:rPr>
+    </w:lvl>
+    <w:lvl w:ilvl="8" w:tplc="04090005" w:tentative="1">
+      <w:start w:val="1"/>
+      <w:numFmt w:val="bullet"/>
+      <w:lvlText w:val=""/>
+      <w:lvlJc w:val="left"/>
+      <w:pPr>
+        <w:ind w:left="6480" w:hanging="360"/>
+      </w:pPr>
+      <w:rPr>
+        <w:rFonts w:ascii="Wingdings" w:hAnsi="Wingdings" w:hint="default"/>
+      </w:rPr>
+    </w:lvl>
+  </w:abstractNum>
+  <w:abstractNum w:abstractNumId="11" w15:restartNumberingAfterBreak="0">
     <w:nsid w:val="449725DC"/>
     <w:multiLevelType w:val="hybridMultilevel"/>
     <w:tmpl w:val="F8069570"/>
@@ -10775,7 +10806,7 @@
       </w:rPr>
     </w:lvl>
   </w:abstractNum>
-  <w:abstractNum w:abstractNumId="10" w15:restartNumberingAfterBreak="0">
+  <w:abstractNum w:abstractNumId="12" w15:restartNumberingAfterBreak="0">
     <w:nsid w:val="4D18688E"/>
     <w:multiLevelType w:val="hybridMultilevel"/>
     <w:tmpl w:val="BC4E8D7A"/>
@@ -10887,7 +10918,7 @@
       </w:rPr>
     </w:lvl>
   </w:abstractNum>
-  <w:abstractNum w:abstractNumId="11" w15:restartNumberingAfterBreak="0">
+  <w:abstractNum w:abstractNumId="13" w15:restartNumberingAfterBreak="0">
     <w:nsid w:val="4FE12E5C"/>
     <w:multiLevelType w:val="multilevel"/>
     <w:tmpl w:val="8A208454"/>
@@ -11036,7 +11067,7 @@
       </w:rPr>
     </w:lvl>
   </w:abstractNum>
-  <w:abstractNum w:abstractNumId="12" w15:restartNumberingAfterBreak="0">
+  <w:abstractNum w:abstractNumId="14" w15:restartNumberingAfterBreak="0">
     <w:nsid w:val="57D95660"/>
     <w:multiLevelType w:val="hybridMultilevel"/>
     <w:tmpl w:val="83223E1E"/>
@@ -11149,7 +11180,7 @@
       </w:rPr>
     </w:lvl>
   </w:abstractNum>
-  <w:abstractNum w:abstractNumId="13" w15:restartNumberingAfterBreak="0">
+  <w:abstractNum w:abstractNumId="15" w15:restartNumberingAfterBreak="0">
     <w:nsid w:val="5C52714E"/>
     <w:multiLevelType w:val="multilevel"/>
     <w:tmpl w:val="063EED60"/>
@@ -11298,7 +11329,7 @@
       </w:rPr>
     </w:lvl>
   </w:abstractNum>
-  <w:abstractNum w:abstractNumId="14" w15:restartNumberingAfterBreak="0">
+  <w:abstractNum w:abstractNumId="16" w15:restartNumberingAfterBreak="0">
     <w:nsid w:val="5D0B2D17"/>
     <w:multiLevelType w:val="hybridMultilevel"/>
     <w:tmpl w:val="FD82161A"/>
@@ -11411,7 +11442,7 @@
       </w:rPr>
     </w:lvl>
   </w:abstractNum>
-  <w:abstractNum w:abstractNumId="15" w15:restartNumberingAfterBreak="0">
+  <w:abstractNum w:abstractNumId="17" w15:restartNumberingAfterBreak="0">
     <w:nsid w:val="5D7E67C1"/>
     <w:multiLevelType w:val="multilevel"/>
     <w:tmpl w:val="606C7184"/>
@@ -11560,7 +11591,7 @@
       </w:rPr>
     </w:lvl>
   </w:abstractNum>
-  <w:abstractNum w:abstractNumId="16" w15:restartNumberingAfterBreak="0">
+  <w:abstractNum w:abstractNumId="18" w15:restartNumberingAfterBreak="0">
     <w:nsid w:val="5D943B0B"/>
     <w:multiLevelType w:val="multilevel"/>
     <w:tmpl w:val="A33E26B0"/>
@@ -11709,7 +11740,7 @@
       </w:rPr>
     </w:lvl>
   </w:abstractNum>
-  <w:abstractNum w:abstractNumId="17" w15:restartNumberingAfterBreak="0">
+  <w:abstractNum w:abstractNumId="19" w15:restartNumberingAfterBreak="0">
     <w:nsid w:val="60E90C61"/>
     <w:multiLevelType w:val="hybridMultilevel"/>
     <w:tmpl w:val="F1480306"/>
@@ -11822,7 +11853,233 @@
       </w:rPr>
     </w:lvl>
   </w:abstractNum>
-  <w:abstractNum w:abstractNumId="18" w15:restartNumberingAfterBreak="0">
+  <w:abstractNum w:abstractNumId="20" w15:restartNumberingAfterBreak="0">
+    <w:nsid w:val="62FA4F99"/>
+    <w:multiLevelType w:val="hybridMultilevel"/>
+    <w:tmpl w:val="DFF2F44A"/>
+    <w:lvl w:ilvl="0" w:tplc="04090001">
+      <w:start w:val="1"/>
+      <w:numFmt w:val="bullet"/>
+      <w:lvlText w:val=""/>
+      <w:lvlJc w:val="left"/>
+      <w:pPr>
+        <w:ind w:left="720" w:hanging="360"/>
+      </w:pPr>
+      <w:rPr>
+        <w:rFonts w:ascii="Symbol" w:hAnsi="Symbol" w:hint="default"/>
+      </w:rPr>
+    </w:lvl>
+    <w:lvl w:ilvl="1" w:tplc="04090003" w:tentative="1">
+      <w:start w:val="1"/>
+      <w:numFmt w:val="bullet"/>
+      <w:lvlText w:val="o"/>
+      <w:lvlJc w:val="left"/>
+      <w:pPr>
+        <w:ind w:left="1440" w:hanging="360"/>
+      </w:pPr>
+      <w:rPr>
+        <w:rFonts w:ascii="Courier New" w:hAnsi="Courier New" w:cs="Courier New" w:hint="default"/>
+      </w:rPr>
+    </w:lvl>
+    <w:lvl w:ilvl="2" w:tplc="04090005" w:tentative="1">
+      <w:start w:val="1"/>
+      <w:numFmt w:val="bullet"/>
+      <w:lvlText w:val=""/>
+      <w:lvlJc w:val="left"/>
+      <w:pPr>
+        <w:ind w:left="2160" w:hanging="360"/>
+      </w:pPr>
+      <w:rPr>
+        <w:rFonts w:ascii="Wingdings" w:hAnsi="Wingdings" w:hint="default"/>
+      </w:rPr>
+    </w:lvl>
+    <w:lvl w:ilvl="3" w:tplc="04090001" w:tentative="1">
+      <w:start w:val="1"/>
+      <w:numFmt w:val="bullet"/>
+      <w:lvlText w:val=""/>
+      <w:lvlJc w:val="left"/>
+      <w:pPr>
+        <w:ind w:left="2880" w:hanging="360"/>
+      </w:pPr>
+      <w:rPr>
+        <w:rFonts w:ascii="Symbol" w:hAnsi="Symbol" w:hint="default"/>
+      </w:rPr>
+    </w:lvl>
+    <w:lvl w:ilvl="4" w:tplc="04090003" w:tentative="1">
+      <w:start w:val="1"/>
+      <w:numFmt w:val="bullet"/>
+      <w:lvlText w:val="o"/>
+      <w:lvlJc w:val="left"/>
+      <w:pPr>
+        <w:ind w:left="3600" w:hanging="360"/>
+      </w:pPr>
+      <w:rPr>
+        <w:rFonts w:ascii="Courier New" w:hAnsi="Courier New" w:cs="Courier New" w:hint="default"/>
+      </w:rPr>
+    </w:lvl>
+    <w:lvl w:ilvl="5" w:tplc="04090005" w:tentative="1">
+      <w:start w:val="1"/>
+      <w:numFmt w:val="bullet"/>
+      <w:lvlText w:val=""/>
+      <w:lvlJc w:val="left"/>
+      <w:pPr>
+        <w:ind w:left="4320" w:hanging="360"/>
+      </w:pPr>
+      <w:rPr>
+        <w:rFonts w:ascii="Wingdings" w:hAnsi="Wingdings" w:hint="default"/>
+      </w:rPr>
+    </w:lvl>
+    <w:lvl w:ilvl="6" w:tplc="04090001" w:tentative="1">
+      <w:start w:val="1"/>
+      <w:numFmt w:val="bullet"/>
+      <w:lvlText w:val=""/>
+      <w:lvlJc w:val="left"/>
+      <w:pPr>
+        <w:ind w:left="5040" w:hanging="360"/>
+      </w:pPr>
+      <w:rPr>
+        <w:rFonts w:ascii="Symbol" w:hAnsi="Symbol" w:hint="default"/>
+      </w:rPr>
+    </w:lvl>
+    <w:lvl w:ilvl="7" w:tplc="04090003" w:tentative="1">
+      <w:start w:val="1"/>
+      <w:numFmt w:val="bullet"/>
+      <w:lvlText w:val="o"/>
+      <w:lvlJc w:val="left"/>
+      <w:pPr>
+        <w:ind w:left="5760" w:hanging="360"/>
+      </w:pPr>
+      <w:rPr>
+        <w:rFonts w:ascii="Courier New" w:hAnsi="Courier New" w:cs="Courier New" w:hint="default"/>
+      </w:rPr>
+    </w:lvl>
+    <w:lvl w:ilvl="8" w:tplc="04090005" w:tentative="1">
+      <w:start w:val="1"/>
+      <w:numFmt w:val="bullet"/>
+      <w:lvlText w:val=""/>
+      <w:lvlJc w:val="left"/>
+      <w:pPr>
+        <w:ind w:left="6480" w:hanging="360"/>
+      </w:pPr>
+      <w:rPr>
+        <w:rFonts w:ascii="Wingdings" w:hAnsi="Wingdings" w:hint="default"/>
+      </w:rPr>
+    </w:lvl>
+  </w:abstractNum>
+  <w:abstractNum w:abstractNumId="21" w15:restartNumberingAfterBreak="0">
+    <w:nsid w:val="6BC821B4"/>
+    <w:multiLevelType w:val="hybridMultilevel"/>
+    <w:tmpl w:val="78B412E6"/>
+    <w:lvl w:ilvl="0" w:tplc="04090001">
+      <w:start w:val="1"/>
+      <w:numFmt w:val="bullet"/>
+      <w:lvlText w:val=""/>
+      <w:lvlJc w:val="left"/>
+      <w:pPr>
+        <w:ind w:left="360" w:hanging="360"/>
+      </w:pPr>
+      <w:rPr>
+        <w:rFonts w:ascii="Symbol" w:hAnsi="Symbol" w:hint="default"/>
+      </w:rPr>
+    </w:lvl>
+    <w:lvl w:ilvl="1" w:tplc="04090003" w:tentative="1">
+      <w:start w:val="1"/>
+      <w:numFmt w:val="bullet"/>
+      <w:lvlText w:val="o"/>
+      <w:lvlJc w:val="left"/>
+      <w:pPr>
+        <w:ind w:left="1080" w:hanging="360"/>
+      </w:pPr>
+      <w:rPr>
+        <w:rFonts w:ascii="Courier New" w:hAnsi="Courier New" w:cs="Courier New" w:hint="default"/>
+      </w:rPr>
+    </w:lvl>
+    <w:lvl w:ilvl="2" w:tplc="04090005" w:tentative="1">
+      <w:start w:val="1"/>
+      <w:numFmt w:val="bullet"/>
+      <w:lvlText w:val=""/>
+      <w:lvlJc w:val="left"/>
+      <w:pPr>
+        <w:ind w:left="1800" w:hanging="360"/>
+      </w:pPr>
+      <w:rPr>
+        <w:rFonts w:ascii="Wingdings" w:hAnsi="Wingdings" w:hint="default"/>
+      </w:rPr>
+    </w:lvl>
+    <w:lvl w:ilvl="3" w:tplc="04090001" w:tentative="1">
+      <w:start w:val="1"/>
+      <w:numFmt w:val="bullet"/>
+      <w:lvlText w:val=""/>
+      <w:lvlJc w:val="left"/>
+      <w:pPr>
+        <w:ind w:left="2520" w:hanging="360"/>
+      </w:pPr>
+      <w:rPr>
+        <w:rFonts w:ascii="Symbol" w:hAnsi="Symbol" w:hint="default"/>
+      </w:rPr>
+    </w:lvl>
+    <w:lvl w:ilvl="4" w:tplc="04090003" w:tentative="1">
+      <w:start w:val="1"/>
+      <w:numFmt w:val="bullet"/>
+      <w:lvlText w:val="o"/>
+      <w:lvlJc w:val="left"/>
+      <w:pPr>
+        <w:ind w:left="3240" w:hanging="360"/>
+      </w:pPr>
+      <w:rPr>
+        <w:rFonts w:ascii="Courier New" w:hAnsi="Courier New" w:cs="Courier New" w:hint="default"/>
+      </w:rPr>
+    </w:lvl>
+    <w:lvl w:ilvl="5" w:tplc="04090005" w:tentative="1">
+      <w:start w:val="1"/>
+      <w:numFmt w:val="bullet"/>
+      <w:lvlText w:val=""/>
+      <w:lvlJc w:val="left"/>
+      <w:pPr>
+        <w:ind w:left="3960" w:hanging="360"/>
+      </w:pPr>
+      <w:rPr>
+        <w:rFonts w:ascii="Wingdings" w:hAnsi="Wingdings" w:hint="default"/>
+      </w:rPr>
+    </w:lvl>
+    <w:lvl w:ilvl="6" w:tplc="04090001" w:tentative="1">
+      <w:start w:val="1"/>
+      <w:numFmt w:val="bullet"/>
+      <w:lvlText w:val=""/>
+      <w:lvlJc w:val="left"/>
+      <w:pPr>
+        <w:ind w:left="4680" w:hanging="360"/>
+      </w:pPr>
+      <w:rPr>
+        <w:rFonts w:ascii="Symbol" w:hAnsi="Symbol" w:hint="default"/>
+      </w:rPr>
+    </w:lvl>
+    <w:lvl w:ilvl="7" w:tplc="04090003" w:tentative="1">
+      <w:start w:val="1"/>
+      <w:numFmt w:val="bullet"/>
+      <w:lvlText w:val="o"/>
+      <w:lvlJc w:val="left"/>
+      <w:pPr>
+        <w:ind w:left="5400" w:hanging="360"/>
+      </w:pPr>
+      <w:rPr>
+        <w:rFonts w:ascii="Courier New" w:hAnsi="Courier New" w:cs="Courier New" w:hint="default"/>
+      </w:rPr>
+    </w:lvl>
+    <w:lvl w:ilvl="8" w:tplc="04090005" w:tentative="1">
+      <w:start w:val="1"/>
+      <w:numFmt w:val="bullet"/>
+      <w:lvlText w:val=""/>
+      <w:lvlJc w:val="left"/>
+      <w:pPr>
+        <w:ind w:left="6120" w:hanging="360"/>
+      </w:pPr>
+      <w:rPr>
+        <w:rFonts w:ascii="Wingdings" w:hAnsi="Wingdings" w:hint="default"/>
+      </w:rPr>
+    </w:lvl>
+  </w:abstractNum>
+  <w:abstractNum w:abstractNumId="22" w15:restartNumberingAfterBreak="0">
     <w:nsid w:val="6C333EF9"/>
     <w:multiLevelType w:val="multilevel"/>
     <w:tmpl w:val="23920C92"/>
@@ -11971,7 +12228,7 @@
       </w:rPr>
     </w:lvl>
   </w:abstractNum>
-  <w:abstractNum w:abstractNumId="19" w15:restartNumberingAfterBreak="0">
+  <w:abstractNum w:abstractNumId="23" w15:restartNumberingAfterBreak="0">
     <w:nsid w:val="72CA7C6A"/>
     <w:multiLevelType w:val="hybridMultilevel"/>
     <w:tmpl w:val="5F34A3F6"/>
@@ -12085,64 +12342,76 @@
     </w:lvl>
   </w:abstractNum>
   <w:num w:numId="1" w16cid:durableId="919221213">
+    <w:abstractNumId w:val="17"/>
+  </w:num>
+  <w:num w:numId="2" w16cid:durableId="918516870">
+    <w:abstractNumId w:val="4"/>
+  </w:num>
+  <w:num w:numId="3" w16cid:durableId="1003901872">
+    <w:abstractNumId w:val="22"/>
+  </w:num>
+  <w:num w:numId="4" w16cid:durableId="512036269">
     <w:abstractNumId w:val="15"/>
   </w:num>
-  <w:num w:numId="2" w16cid:durableId="918516870">
+  <w:num w:numId="5" w16cid:durableId="1038504400">
+    <w:abstractNumId w:val="18"/>
+  </w:num>
+  <w:num w:numId="6" w16cid:durableId="297035316">
+    <w:abstractNumId w:val="13"/>
+  </w:num>
+  <w:num w:numId="7" w16cid:durableId="1813789856">
+    <w:abstractNumId w:val="7"/>
+  </w:num>
+  <w:num w:numId="8" w16cid:durableId="732124443">
+    <w:abstractNumId w:val="11"/>
+  </w:num>
+  <w:num w:numId="9" w16cid:durableId="1373843556">
+    <w:abstractNumId w:val="9"/>
+  </w:num>
+  <w:num w:numId="10" w16cid:durableId="1588921592">
+    <w:abstractNumId w:val="14"/>
+  </w:num>
+  <w:num w:numId="11" w16cid:durableId="559708611">
     <w:abstractNumId w:val="3"/>
   </w:num>
-  <w:num w:numId="3" w16cid:durableId="1003901872">
-    <w:abstractNumId w:val="18"/>
+  <w:num w:numId="12" w16cid:durableId="260071146">
+    <w:abstractNumId w:val="1"/>
   </w:num>
-  <w:num w:numId="4" w16cid:durableId="512036269">
-    <w:abstractNumId w:val="13"/>
+  <w:num w:numId="13" w16cid:durableId="1980305264">
+    <w:abstractNumId w:val="23"/>
   </w:num>
-  <w:num w:numId="5" w16cid:durableId="1038504400">
+  <w:num w:numId="14" w16cid:durableId="802962908">
     <w:abstractNumId w:val="16"/>
   </w:num>
-  <w:num w:numId="6" w16cid:durableId="297035316">
-    <w:abstractNumId w:val="11"/>
-  </w:num>
-  <w:num w:numId="7" w16cid:durableId="1813789856">
+  <w:num w:numId="15" w16cid:durableId="1505588385">
     <w:abstractNumId w:val="6"/>
   </w:num>
-  <w:num w:numId="8" w16cid:durableId="732124443">
-    <w:abstractNumId w:val="9"/>
+  <w:num w:numId="16" w16cid:durableId="424108705">
+    <w:abstractNumId w:val="2"/>
   </w:num>
-  <w:num w:numId="9" w16cid:durableId="1373843556">
+  <w:num w:numId="17" w16cid:durableId="1362903020">
+    <w:abstractNumId w:val="5"/>
+  </w:num>
+  <w:num w:numId="18" w16cid:durableId="162286985">
+    <w:abstractNumId w:val="12"/>
+  </w:num>
+  <w:num w:numId="19" w16cid:durableId="351885017">
+    <w:abstractNumId w:val="19"/>
+  </w:num>
+  <w:num w:numId="20" w16cid:durableId="1675455889">
     <w:abstractNumId w:val="8"/>
   </w:num>
-  <w:num w:numId="10" w16cid:durableId="1588921592">
-    <w:abstractNumId w:val="12"/>
+  <w:num w:numId="21" w16cid:durableId="1588885504">
+    <w:abstractNumId w:val="21"/>
   </w:num>
-  <w:num w:numId="11" w16cid:durableId="559708611">
-    <w:abstractNumId w:val="2"/>
+  <w:num w:numId="22" w16cid:durableId="720905564">
+    <w:abstractNumId w:val="20"/>
   </w:num>
-  <w:num w:numId="12" w16cid:durableId="260071146">
+  <w:num w:numId="23" w16cid:durableId="64038373">
     <w:abstractNumId w:val="0"/>
   </w:num>
-  <w:num w:numId="13" w16cid:durableId="1980305264">
-    <w:abstractNumId w:val="19"/>
-  </w:num>
-  <w:num w:numId="14" w16cid:durableId="802962908">
-    <w:abstractNumId w:val="14"/>
-  </w:num>
-  <w:num w:numId="15" w16cid:durableId="1505588385">
-    <w:abstractNumId w:val="5"/>
-  </w:num>
-  <w:num w:numId="16" w16cid:durableId="424108705">
-    <w:abstractNumId w:val="1"/>
-  </w:num>
-  <w:num w:numId="17" w16cid:durableId="1362903020">
-    <w:abstractNumId w:val="4"/>
-  </w:num>
-  <w:num w:numId="18" w16cid:durableId="162286985">
+  <w:num w:numId="24" w16cid:durableId="954558445">
     <w:abstractNumId w:val="10"/>
-  </w:num>
-  <w:num w:numId="19" w16cid:durableId="351885017">
-    <w:abstractNumId w:val="17"/>
-  </w:num>
-  <w:num w:numId="20" w16cid:durableId="1675455889">
-    <w:abstractNumId w:val="7"/>
   </w:num>
 </w:numbering>
 </file>

</xml_diff>